<commit_message>
editing the project document
</commit_message>
<xml_diff>
--- a/Data/Variables and PPT/PRD IDEA Fellowship.docx
+++ b/Data/Variables and PPT/PRD IDEA Fellowship.docx
@@ -94,30 +94,15 @@
         <w:rPr>
           <w:sz w:val="24"/>
           <w:szCs w:val="24"/>
-        </w:rPr>
-      </w:pPr>
-      <w:r>
-        <w:rPr>
-          <w:sz w:val="24"/>
-          <w:szCs w:val="24"/>
-        </w:rPr>
-        <w:t xml:space="preserve">Project Managers: Dr. Alina Schnake-Mahl, Dr. Stephanie Hernandez, Dr. Tamara </w:t>
-      </w:r>
-      <w:proofErr w:type="spellStart"/>
-      <w:r>
-        <w:rPr>
-          <w:sz w:val="24"/>
-          <w:szCs w:val="24"/>
-        </w:rPr>
-        <w:t>Rushovich</w:t>
-      </w:r>
-      <w:proofErr w:type="spellEnd"/>
-      <w:r>
-        <w:rPr>
-          <w:sz w:val="24"/>
-          <w:szCs w:val="24"/>
-        </w:rPr>
-        <w:t>, Ran Li, Amber Bolli</w:t>
+          <w:lang w:val="en-US"/>
+        </w:rPr>
+      </w:pPr>
+      <w:r>
+        <w:rPr>
+          <w:sz w:val="24"/>
+          <w:szCs w:val="24"/>
+        </w:rPr>
+        <w:t>Project Managers: Dr. Alina Schnake-Mahl, Dr. Stephanie Hernandez, Dr. Tamara Rushovich, Ran Li, Amber Bolli</w:t>
       </w:r>
     </w:p>
     <w:p>
@@ -156,6 +141,17 @@
       <w:pPr>
         <w:spacing w:line="360" w:lineRule="auto"/>
         <w:rPr>
+          <w:ins w:id="0" w:author="Rushovich,Tamara" w:date="2025-04-09T13:15:00Z" w16du:dateUtc="2025-04-09T17:15:00Z"/>
+          <w:sz w:val="24"/>
+          <w:szCs w:val="24"/>
+        </w:rPr>
+      </w:pPr>
+    </w:p>
+    <w:p>
+      <w:pPr>
+        <w:spacing w:line="360" w:lineRule="auto"/>
+        <w:rPr>
+          <w:del w:id="1" w:author="Rushovich,Tamara" w:date="2025-04-09T13:34:00Z" w16du:dateUtc="2025-04-09T17:34:00Z"/>
           <w:sz w:val="24"/>
           <w:szCs w:val="24"/>
         </w:rPr>
@@ -185,6 +181,7 @@
         <w:rPr>
           <w:sz w:val="24"/>
           <w:szCs w:val="24"/>
+          <w:lang w:val="en-US"/>
         </w:rPr>
       </w:pPr>
       <w:r>
@@ -210,6 +207,7 @@
         <w:rPr>
           <w:sz w:val="24"/>
           <w:szCs w:val="24"/>
+          <w:lang w:val="en-US"/>
         </w:rPr>
       </w:pPr>
       <w:r>
@@ -243,6 +241,7 @@
         <w:rPr>
           <w:sz w:val="24"/>
           <w:szCs w:val="24"/>
+          <w:lang w:val="en-US"/>
         </w:rPr>
       </w:pPr>
       <w:r>
@@ -372,91 +371,683 @@
         <w:rPr>
           <w:sz w:val="24"/>
           <w:szCs w:val="24"/>
+          <w:lang w:val="en-US"/>
         </w:rPr>
       </w:pPr>
       <w:r>
         <w:rPr>
           <w:b/>
-          <w:sz w:val="24"/>
-          <w:szCs w:val="24"/>
-        </w:rPr>
-        <w:t>Philadelphia Department of Public Health (PDPH)</w:t>
-      </w:r>
-      <w:proofErr w:type="gramStart"/>
+          <w:bCs/>
+          <w:sz w:val="24"/>
+          <w:szCs w:val="24"/>
+        </w:rPr>
+        <w:t xml:space="preserve">Philadelphia Department of Public Health (PDPH): </w:t>
+      </w:r>
+      <w:r>
+        <w:rPr>
+          <w:sz w:val="24"/>
+          <w:szCs w:val="24"/>
+        </w:rPr>
+        <w:t xml:space="preserve"> The crosswalk for that data was given by them. This dashboard could also help them target interventions to city districts better. </w:t>
+      </w:r>
+    </w:p>
+    <w:p>
+      <w:pPr>
+        <w:spacing w:line="360" w:lineRule="auto"/>
+        <w:rPr>
+          <w:sz w:val="24"/>
+          <w:szCs w:val="24"/>
+          <w:lang w:val="en-US"/>
+        </w:rPr>
+      </w:pPr>
       <w:r>
         <w:rPr>
           <w:b/>
-          <w:sz w:val="24"/>
-          <w:szCs w:val="24"/>
-        </w:rPr>
-        <w:t xml:space="preserve">: </w:t>
-      </w:r>
-      <w:r>
-        <w:rPr>
-          <w:sz w:val="24"/>
-          <w:szCs w:val="24"/>
-        </w:rPr>
-        <w:t xml:space="preserve"> The</w:t>
-      </w:r>
-      <w:proofErr w:type="gramEnd"/>
-      <w:r>
-        <w:rPr>
-          <w:sz w:val="24"/>
-          <w:szCs w:val="24"/>
-        </w:rPr>
-        <w:t xml:space="preserve"> crosswalk for that data was given by them. This dashboard could also help them target interventions to city districts better. </w:t>
-      </w:r>
-    </w:p>
-    <w:p>
-      <w:pPr>
-        <w:spacing w:line="360" w:lineRule="auto"/>
-        <w:rPr>
-          <w:sz w:val="24"/>
-          <w:szCs w:val="24"/>
-        </w:rPr>
-      </w:pPr>
-      <w:r>
+          <w:bCs/>
+          <w:sz w:val="24"/>
+          <w:szCs w:val="24"/>
+        </w:rPr>
+        <w:t xml:space="preserve">UHC: </w:t>
+      </w:r>
+      <w:r>
+        <w:rPr>
+          <w:sz w:val="24"/>
+          <w:szCs w:val="24"/>
+        </w:rPr>
+        <w:t xml:space="preserve">This dashboard can build on the current UHC repository and will be beneficial for future students to continue (ex. Future IDEA Fellows). </w:t>
+      </w:r>
+    </w:p>
+    <w:p>
+      <w:pPr>
+        <w:spacing w:line="360" w:lineRule="auto"/>
+        <w:rPr>
+          <w:sz w:val="24"/>
+          <w:szCs w:val="24"/>
+        </w:rPr>
+      </w:pPr>
+    </w:p>
+    <w:p>
+      <w:pPr>
+        <w:spacing w:line="360" w:lineRule="auto"/>
         <w:rPr>
           <w:b/>
           <w:sz w:val="24"/>
           <w:szCs w:val="24"/>
         </w:rPr>
-        <w:t xml:space="preserve">UHC: </w:t>
-      </w:r>
-      <w:r>
-        <w:rPr>
-          <w:sz w:val="24"/>
-          <w:szCs w:val="24"/>
-        </w:rPr>
-        <w:t xml:space="preserve">This dashboard can build on the current UHC repository and will be beneficial for future students to continue (ex. Future IDEA Fellows). </w:t>
-      </w:r>
-    </w:p>
-    <w:p>
-      <w:pPr>
-        <w:spacing w:line="360" w:lineRule="auto"/>
-        <w:rPr>
-          <w:sz w:val="24"/>
-          <w:szCs w:val="24"/>
-        </w:rPr>
-      </w:pPr>
-    </w:p>
-    <w:p>
-      <w:pPr>
-        <w:spacing w:line="360" w:lineRule="auto"/>
+      </w:pPr>
+      <w:r>
         <w:rPr>
           <w:b/>
           <w:sz w:val="24"/>
           <w:szCs w:val="24"/>
         </w:rPr>
-      </w:pPr>
-      <w:r>
+        <w:t>Functionality:</w:t>
+      </w:r>
+    </w:p>
+    <w:p>
+      <w:pPr>
+        <w:spacing w:line="360" w:lineRule="auto"/>
         <w:rPr>
           <w:b/>
           <w:sz w:val="24"/>
           <w:szCs w:val="24"/>
         </w:rPr>
-        <w:t>Functionality:</w:t>
-      </w:r>
+      </w:pPr>
+      <w:r>
+        <w:rPr>
+          <w:b/>
+          <w:sz w:val="24"/>
+          <w:szCs w:val="24"/>
+        </w:rPr>
+        <w:lastRenderedPageBreak/>
+        <w:t>??? Not sure ask Ran</w:t>
+      </w:r>
+    </w:p>
+    <w:p>
+      <w:pPr>
+        <w:spacing w:line="360" w:lineRule="auto"/>
+        <w:rPr>
+          <w:b/>
+          <w:sz w:val="24"/>
+          <w:szCs w:val="24"/>
+        </w:rPr>
+      </w:pPr>
+    </w:p>
+    <w:p>
+      <w:pPr>
+        <w:spacing w:line="360" w:lineRule="auto"/>
+        <w:rPr>
+          <w:b/>
+          <w:sz w:val="24"/>
+          <w:szCs w:val="24"/>
+        </w:rPr>
+      </w:pPr>
+      <w:r>
+        <w:rPr>
+          <w:b/>
+          <w:sz w:val="24"/>
+          <w:szCs w:val="24"/>
+        </w:rPr>
+        <w:t>Milestones</w:t>
+      </w:r>
+    </w:p>
+    <w:p>
+      <w:pPr>
+        <w:spacing w:line="360" w:lineRule="auto"/>
+        <w:rPr>
+          <w:sz w:val="24"/>
+          <w:szCs w:val="24"/>
+        </w:rPr>
+      </w:pPr>
+      <w:r>
+        <w:rPr>
+          <w:sz w:val="24"/>
+          <w:szCs w:val="24"/>
+        </w:rPr>
+        <w:t>Bike Accident Presentation to Council: 10/08/2024</w:t>
+      </w:r>
+    </w:p>
+    <w:p>
+      <w:pPr>
+        <w:spacing w:line="360" w:lineRule="auto"/>
+        <w:rPr>
+          <w:sz w:val="24"/>
+          <w:szCs w:val="24"/>
+        </w:rPr>
+      </w:pPr>
+      <w:r>
+        <w:rPr>
+          <w:sz w:val="24"/>
+          <w:szCs w:val="24"/>
+        </w:rPr>
+        <w:t>Draft of Product: 03/31/2025</w:t>
+      </w:r>
+    </w:p>
+    <w:p>
+      <w:pPr>
+        <w:spacing w:line="360" w:lineRule="auto"/>
+        <w:rPr>
+          <w:sz w:val="24"/>
+          <w:szCs w:val="24"/>
+        </w:rPr>
+      </w:pPr>
+      <w:r>
+        <w:rPr>
+          <w:sz w:val="24"/>
+          <w:szCs w:val="24"/>
+        </w:rPr>
+        <w:t>Planned Finish Date: 06/06/2025</w:t>
+      </w:r>
+    </w:p>
+    <w:p>
+      <w:pPr>
+        <w:spacing w:line="360" w:lineRule="auto"/>
+        <w:rPr>
+          <w:sz w:val="24"/>
+          <w:szCs w:val="24"/>
+        </w:rPr>
+      </w:pPr>
+      <w:r>
+        <w:rPr>
+          <w:sz w:val="24"/>
+          <w:szCs w:val="24"/>
+        </w:rPr>
+        <w:t>IDEA Presentation Date: 06/06/2025</w:t>
+      </w:r>
+    </w:p>
+    <w:p>
+      <w:pPr>
+        <w:spacing w:line="360" w:lineRule="auto"/>
+        <w:rPr>
+          <w:sz w:val="24"/>
+          <w:szCs w:val="24"/>
+        </w:rPr>
+      </w:pPr>
+    </w:p>
+    <w:p>
+      <w:pPr>
+        <w:spacing w:line="360" w:lineRule="auto"/>
+        <w:rPr>
+          <w:ins w:id="2" w:author="Rushovich,Tamara" w:date="2025-04-09T13:35:00Z" w16du:dateUtc="2025-04-09T17:35:00Z"/>
+          <w:b/>
+          <w:bCs/>
+          <w:sz w:val="24"/>
+          <w:szCs w:val="24"/>
+          <w:rPrChange w:id="3" w:author="Rushovich,Tamara" w:date="2025-04-09T13:59:00Z" w16du:dateUtc="2025-04-09T17:59:00Z">
+            <w:rPr>
+              <w:ins w:id="4" w:author="Rushovich,Tamara" w:date="2025-04-09T13:35:00Z" w16du:dateUtc="2025-04-09T17:35:00Z"/>
+              <w:sz w:val="24"/>
+              <w:szCs w:val="24"/>
+            </w:rPr>
+          </w:rPrChange>
+        </w:rPr>
+      </w:pPr>
+      <w:ins w:id="5" w:author="Rushovich,Tamara" w:date="2025-04-09T13:35:00Z" w16du:dateUtc="2025-04-09T17:35:00Z">
+        <w:r>
+          <w:rPr>
+            <w:b/>
+            <w:bCs/>
+            <w:sz w:val="24"/>
+            <w:szCs w:val="24"/>
+            <w:rPrChange w:id="6" w:author="Rushovich,Tamara" w:date="2025-04-09T13:59:00Z" w16du:dateUtc="2025-04-09T17:59:00Z">
+              <w:rPr>
+                <w:sz w:val="24"/>
+                <w:szCs w:val="24"/>
+              </w:rPr>
+            </w:rPrChange>
+          </w:rPr>
+          <w:t xml:space="preserve">Components to be </w:t>
+        </w:r>
+      </w:ins>
+      <w:ins w:id="7" w:author="Rushovich,Tamara" w:date="2025-04-09T13:36:00Z" w16du:dateUtc="2025-04-09T17:36:00Z">
+        <w:r>
+          <w:rPr>
+            <w:b/>
+            <w:bCs/>
+            <w:sz w:val="24"/>
+            <w:szCs w:val="24"/>
+            <w:rPrChange w:id="8" w:author="Rushovich,Tamara" w:date="2025-04-09T13:59:00Z" w16du:dateUtc="2025-04-09T17:59:00Z">
+              <w:rPr>
+                <w:sz w:val="24"/>
+                <w:szCs w:val="24"/>
+              </w:rPr>
+            </w:rPrChange>
+          </w:rPr>
+          <w:t>included</w:t>
+        </w:r>
+      </w:ins>
+      <w:ins w:id="9" w:author="Rushovich,Tamara" w:date="2025-04-09T13:35:00Z" w16du:dateUtc="2025-04-09T17:35:00Z">
+        <w:r>
+          <w:rPr>
+            <w:b/>
+            <w:bCs/>
+            <w:sz w:val="24"/>
+            <w:szCs w:val="24"/>
+            <w:rPrChange w:id="10" w:author="Rushovich,Tamara" w:date="2025-04-09T13:59:00Z" w16du:dateUtc="2025-04-09T17:59:00Z">
+              <w:rPr>
+                <w:sz w:val="24"/>
+                <w:szCs w:val="24"/>
+              </w:rPr>
+            </w:rPrChange>
+          </w:rPr>
+          <w:t xml:space="preserve"> on the dashboard:</w:t>
+        </w:r>
+      </w:ins>
+    </w:p>
+    <w:p>
+      <w:pPr>
+        <w:spacing w:line="360" w:lineRule="auto"/>
+        <w:rPr>
+          <w:ins w:id="11" w:author="Rushovich,Tamara" w:date="2025-04-09T13:35:00Z" w16du:dateUtc="2025-04-09T17:35:00Z"/>
+          <w:sz w:val="24"/>
+          <w:szCs w:val="24"/>
+        </w:rPr>
+      </w:pPr>
+    </w:p>
+    <w:p>
+      <w:pPr>
+        <w:spacing w:line="360" w:lineRule="auto"/>
+        <w:rPr>
+          <w:ins w:id="12" w:author="Rushovich,Tamara" w:date="2025-04-09T13:35:00Z" w16du:dateUtc="2025-04-09T17:35:00Z"/>
+          <w:sz w:val="24"/>
+          <w:szCs w:val="24"/>
+        </w:rPr>
+      </w:pPr>
+      <w:ins w:id="13" w:author="Rushovich,Tamara" w:date="2025-04-09T13:35:00Z" w16du:dateUtc="2025-04-09T17:35:00Z">
+        <w:r>
+          <w:rPr>
+            <w:b/>
+            <w:bCs/>
+            <w:sz w:val="24"/>
+            <w:szCs w:val="24"/>
+          </w:rPr>
+          <w:t xml:space="preserve">Title: </w:t>
+        </w:r>
+        <w:r>
+          <w:rPr>
+            <w:sz w:val="24"/>
+            <w:szCs w:val="24"/>
+          </w:rPr>
+          <w:t>Health of</w:t>
+        </w:r>
+        <w:r>
+          <w:rPr>
+            <w:b/>
+            <w:bCs/>
+            <w:sz w:val="24"/>
+            <w:szCs w:val="24"/>
+          </w:rPr>
+          <w:t xml:space="preserve"> </w:t>
+        </w:r>
+        <w:r>
+          <w:rPr>
+            <w:sz w:val="24"/>
+            <w:szCs w:val="24"/>
+          </w:rPr>
+          <w:t xml:space="preserve">Philadelphia City Council Districts </w:t>
+        </w:r>
+      </w:ins>
+    </w:p>
+    <w:p>
+      <w:pPr>
+        <w:spacing w:line="360" w:lineRule="auto"/>
+        <w:rPr>
+          <w:ins w:id="14" w:author="Rushovich,Tamara" w:date="2025-04-09T13:35:00Z" w16du:dateUtc="2025-04-09T17:35:00Z"/>
+          <w:sz w:val="24"/>
+          <w:szCs w:val="24"/>
+        </w:rPr>
+      </w:pPr>
+    </w:p>
+    <w:p>
+      <w:pPr>
+        <w:spacing w:line="360" w:lineRule="auto"/>
+        <w:rPr>
+          <w:ins w:id="15" w:author="Rushovich,Tamara" w:date="2025-04-09T13:35:00Z" w16du:dateUtc="2025-04-09T17:35:00Z"/>
+          <w:b/>
+          <w:bCs/>
+          <w:sz w:val="24"/>
+          <w:szCs w:val="24"/>
+        </w:rPr>
+      </w:pPr>
+      <w:ins w:id="16" w:author="Rushovich,Tamara" w:date="2025-04-09T13:35:00Z" w16du:dateUtc="2025-04-09T17:35:00Z">
+        <w:r>
+          <w:rPr>
+            <w:b/>
+            <w:bCs/>
+            <w:sz w:val="24"/>
+            <w:szCs w:val="24"/>
+          </w:rPr>
+          <w:t xml:space="preserve">About the Dashboard: </w:t>
+        </w:r>
+      </w:ins>
+    </w:p>
+    <w:p>
+      <w:pPr>
+        <w:spacing w:line="360" w:lineRule="auto"/>
+        <w:rPr>
+          <w:ins w:id="17" w:author="Rushovich,Tamara" w:date="2025-04-09T13:36:00Z" w16du:dateUtc="2025-04-09T17:36:00Z"/>
+          <w:sz w:val="24"/>
+          <w:szCs w:val="24"/>
+          <w:rPrChange w:id="18" w:author="Rushovich,Tamara" w:date="2025-04-09T13:38:00Z" w16du:dateUtc="2025-04-09T17:38:00Z">
+            <w:rPr>
+              <w:ins w:id="19" w:author="Rushovich,Tamara" w:date="2025-04-09T13:36:00Z" w16du:dateUtc="2025-04-09T17:36:00Z"/>
+              <w:sz w:val="24"/>
+              <w:szCs w:val="24"/>
+              <w:lang w:val="en-US"/>
+            </w:rPr>
+          </w:rPrChange>
+        </w:rPr>
+      </w:pPr>
+      <w:ins w:id="20" w:author="Rushovich,Tamara" w:date="2025-04-09T13:37:00Z" w16du:dateUtc="2025-04-09T17:37:00Z">
+        <w:r>
+          <w:rPr>
+            <w:sz w:val="24"/>
+            <w:szCs w:val="24"/>
+          </w:rPr>
+          <w:t>Th</w:t>
+        </w:r>
+      </w:ins>
+      <w:ins w:id="21" w:author="Rushovich,Tamara" w:date="2025-04-09T13:38:00Z" w16du:dateUtc="2025-04-09T17:38:00Z">
+        <w:r>
+          <w:rPr>
+            <w:sz w:val="24"/>
+            <w:szCs w:val="24"/>
+          </w:rPr>
+          <w:t>is</w:t>
+        </w:r>
+      </w:ins>
+      <w:ins w:id="22" w:author="Rushovich,Tamara" w:date="2025-04-09T13:37:00Z" w16du:dateUtc="2025-04-09T17:37:00Z">
+        <w:r>
+          <w:rPr>
+            <w:sz w:val="24"/>
+            <w:szCs w:val="24"/>
+          </w:rPr>
+          <w:t xml:space="preserve"> dashboard</w:t>
+        </w:r>
+      </w:ins>
+      <w:ins w:id="23" w:author="Rushovich,Tamara" w:date="2025-04-09T13:35:00Z" w16du:dateUtc="2025-04-09T17:35:00Z">
+        <w:r>
+          <w:rPr>
+            <w:sz w:val="24"/>
+            <w:szCs w:val="24"/>
+          </w:rPr>
+          <w:t xml:space="preserve"> leverage</w:t>
+        </w:r>
+      </w:ins>
+      <w:ins w:id="24" w:author="Rushovich,Tamara" w:date="2025-04-09T13:37:00Z" w16du:dateUtc="2025-04-09T17:37:00Z">
+        <w:r>
+          <w:rPr>
+            <w:sz w:val="24"/>
+            <w:szCs w:val="24"/>
+          </w:rPr>
+          <w:t xml:space="preserve">s publicly available data from the US Census Bureau and Open Data </w:t>
+        </w:r>
+      </w:ins>
+      <w:ins w:id="25" w:author="Rushovich,Tamara" w:date="2025-04-09T13:43:00Z" w16du:dateUtc="2025-04-09T17:43:00Z">
+        <w:r>
+          <w:rPr>
+            <w:sz w:val="24"/>
+            <w:szCs w:val="24"/>
+          </w:rPr>
+          <w:t xml:space="preserve">Philly </w:t>
+        </w:r>
+      </w:ins>
+      <w:ins w:id="26" w:author="Rushovich,Tamara" w:date="2025-04-09T13:35:00Z" w16du:dateUtc="2025-04-09T17:35:00Z">
+        <w:r>
+          <w:rPr>
+            <w:sz w:val="24"/>
+            <w:szCs w:val="24"/>
+          </w:rPr>
+          <w:t xml:space="preserve">to </w:t>
+        </w:r>
+      </w:ins>
+      <w:ins w:id="27" w:author="Rushovich,Tamara" w:date="2025-04-09T13:38:00Z" w16du:dateUtc="2025-04-09T17:38:00Z">
+        <w:r>
+          <w:rPr>
+            <w:sz w:val="24"/>
+            <w:szCs w:val="24"/>
+          </w:rPr>
+          <w:t>examine</w:t>
+        </w:r>
+        <w:r>
+          <w:rPr>
+            <w:sz w:val="24"/>
+            <w:szCs w:val="24"/>
+          </w:rPr>
+          <w:t xml:space="preserve"> important public health indicators for Philadelphia’s </w:t>
+        </w:r>
+        <w:r>
+          <w:rPr>
+            <w:sz w:val="24"/>
+            <w:szCs w:val="24"/>
+          </w:rPr>
+          <w:t>10</w:t>
+        </w:r>
+        <w:r>
+          <w:rPr>
+            <w:sz w:val="24"/>
+            <w:szCs w:val="24"/>
+          </w:rPr>
+          <w:t xml:space="preserve"> City Council Districts.</w:t>
+        </w:r>
+        <w:r>
+          <w:rPr>
+            <w:sz w:val="24"/>
+            <w:szCs w:val="24"/>
+          </w:rPr>
+          <w:t xml:space="preserve"> The</w:t>
+        </w:r>
+      </w:ins>
+      <w:ins w:id="28" w:author="Rushovich,Tamara" w:date="2025-04-09T13:36:00Z" w16du:dateUtc="2025-04-09T17:36:00Z">
+        <w:r>
+          <w:rPr>
+            <w:sz w:val="24"/>
+            <w:szCs w:val="24"/>
+          </w:rPr>
+          <w:t xml:space="preserve"> project aims to </w:t>
+        </w:r>
+      </w:ins>
+      <w:ins w:id="29" w:author="Rushovich,Tamara" w:date="2025-04-09T13:38:00Z" w16du:dateUtc="2025-04-09T17:38:00Z">
+        <w:r>
+          <w:rPr>
+            <w:sz w:val="24"/>
+            <w:szCs w:val="24"/>
+          </w:rPr>
+          <w:t>offer</w:t>
+        </w:r>
+      </w:ins>
+      <w:ins w:id="30" w:author="Rushovich,Tamara" w:date="2025-04-09T13:36:00Z" w16du:dateUtc="2025-04-09T17:36:00Z">
+        <w:r>
+          <w:rPr>
+            <w:sz w:val="24"/>
+            <w:szCs w:val="24"/>
+          </w:rPr>
+          <w:t xml:space="preserve"> actionable knowledge that empowers city leaders and communities to address health inequities </w:t>
+        </w:r>
+      </w:ins>
+      <w:ins w:id="31" w:author="Rushovich,Tamara" w:date="2025-04-09T13:38:00Z" w16du:dateUtc="2025-04-09T17:38:00Z">
+        <w:r>
+          <w:rPr>
+            <w:sz w:val="24"/>
+            <w:szCs w:val="24"/>
+          </w:rPr>
+          <w:t xml:space="preserve">in </w:t>
+        </w:r>
+      </w:ins>
+      <w:ins w:id="32" w:author="Rushovich,Tamara" w:date="2025-04-09T13:39:00Z" w16du:dateUtc="2025-04-09T17:39:00Z">
+        <w:r>
+          <w:rPr>
+            <w:sz w:val="24"/>
+            <w:szCs w:val="24"/>
+          </w:rPr>
+          <w:t>their communities</w:t>
+        </w:r>
+        <w:r>
+          <w:rPr>
+            <w:sz w:val="24"/>
+            <w:szCs w:val="24"/>
+          </w:rPr>
+          <w:t>.</w:t>
+        </w:r>
+        <w:r>
+          <w:rPr>
+            <w:sz w:val="24"/>
+            <w:szCs w:val="24"/>
+          </w:rPr>
+          <w:t xml:space="preserve"> </w:t>
+        </w:r>
+      </w:ins>
+    </w:p>
+    <w:p>
+      <w:pPr>
+        <w:spacing w:line="360" w:lineRule="auto"/>
+        <w:rPr>
+          <w:ins w:id="33" w:author="Rushovich,Tamara" w:date="2025-04-09T13:35:00Z" w16du:dateUtc="2025-04-09T17:35:00Z"/>
+          <w:sz w:val="24"/>
+          <w:szCs w:val="24"/>
+        </w:rPr>
+      </w:pPr>
+    </w:p>
+    <w:p>
+      <w:pPr>
+        <w:spacing w:line="360" w:lineRule="auto"/>
+        <w:rPr>
+          <w:ins w:id="34" w:author="Rushovich,Tamara" w:date="2025-04-09T13:46:00Z" w16du:dateUtc="2025-04-09T17:46:00Z"/>
+          <w:sz w:val="24"/>
+          <w:szCs w:val="24"/>
+        </w:rPr>
+      </w:pPr>
+      <w:ins w:id="35" w:author="Rushovich,Tamara" w:date="2025-04-09T13:35:00Z" w16du:dateUtc="2025-04-09T17:35:00Z">
+        <w:r>
+          <w:rPr>
+            <w:b/>
+            <w:bCs/>
+            <w:sz w:val="24"/>
+            <w:szCs w:val="24"/>
+            <w:rPrChange w:id="36" w:author="Rushovich,Tamara" w:date="2025-04-09T13:39:00Z" w16du:dateUtc="2025-04-09T17:39:00Z">
+              <w:rPr>
+                <w:sz w:val="24"/>
+                <w:szCs w:val="24"/>
+              </w:rPr>
+            </w:rPrChange>
+          </w:rPr>
+          <w:t xml:space="preserve">Find your council district: </w:t>
+        </w:r>
+        <w:r>
+          <w:rPr>
+            <w:sz w:val="24"/>
+            <w:szCs w:val="24"/>
+          </w:rPr>
+          <w:fldChar w:fldCharType="begin"/>
+        </w:r>
+        <w:r>
+          <w:rPr>
+            <w:sz w:val="24"/>
+            <w:szCs w:val="24"/>
+          </w:rPr>
+          <w:instrText>HYPERLINK "</w:instrText>
+        </w:r>
+        <w:r>
+          <w:rPr>
+            <w:sz w:val="24"/>
+            <w:szCs w:val="24"/>
+          </w:rPr>
+          <w:instrText>https://philacitycouncil.maps.arcgis.com/apps/instant/lookup/index.html?appid=9cf0fb3394914cd0a8a7f22ea1395d55</w:instrText>
+        </w:r>
+        <w:r>
+          <w:rPr>
+            <w:sz w:val="24"/>
+            <w:szCs w:val="24"/>
+          </w:rPr>
+          <w:instrText>"</w:instrText>
+        </w:r>
+        <w:r>
+          <w:rPr>
+            <w:sz w:val="24"/>
+            <w:szCs w:val="24"/>
+          </w:rPr>
+          <w:fldChar w:fldCharType="separate"/>
+        </w:r>
+        <w:r>
+          <w:rPr>
+            <w:rStyle w:val="Hyperlink"/>
+            <w:sz w:val="24"/>
+            <w:szCs w:val="24"/>
+          </w:rPr>
+          <w:t>https://philacitycouncil.maps.arcgis.com/apps/instant/lookup/index.html?appid=9cf0fb3394914cd0a8a7f22ea1395d55</w:t>
+        </w:r>
+        <w:r>
+          <w:rPr>
+            <w:sz w:val="24"/>
+            <w:szCs w:val="24"/>
+          </w:rPr>
+          <w:fldChar w:fldCharType="end"/>
+        </w:r>
+        <w:r>
+          <w:rPr>
+            <w:sz w:val="24"/>
+            <w:szCs w:val="24"/>
+          </w:rPr>
+          <w:t xml:space="preserve"> </w:t>
+        </w:r>
+      </w:ins>
+    </w:p>
+    <w:p>
+      <w:pPr>
+        <w:spacing w:line="360" w:lineRule="auto"/>
+        <w:rPr>
+          <w:ins w:id="37" w:author="Rushovich,Tamara" w:date="2025-04-09T13:46:00Z" w16du:dateUtc="2025-04-09T17:46:00Z"/>
+          <w:sz w:val="24"/>
+          <w:szCs w:val="24"/>
+        </w:rPr>
+      </w:pPr>
+    </w:p>
+    <w:p>
+      <w:pPr>
+        <w:spacing w:line="360" w:lineRule="auto"/>
+        <w:rPr>
+          <w:ins w:id="38" w:author="Rushovich,Tamara" w:date="2025-04-09T13:46:00Z" w16du:dateUtc="2025-04-09T17:46:00Z"/>
+          <w:sz w:val="24"/>
+          <w:szCs w:val="24"/>
+        </w:rPr>
+      </w:pPr>
+      <w:ins w:id="39" w:author="Rushovich,Tamara" w:date="2025-04-09T13:46:00Z" w16du:dateUtc="2025-04-09T17:46:00Z">
+        <w:r>
+          <w:rPr>
+            <w:b/>
+            <w:bCs/>
+            <w:sz w:val="24"/>
+            <w:szCs w:val="24"/>
+            <w:rPrChange w:id="40" w:author="Rushovich,Tamara" w:date="2025-04-09T13:59:00Z" w16du:dateUtc="2025-04-09T17:59:00Z">
+              <w:rPr>
+                <w:sz w:val="24"/>
+                <w:szCs w:val="24"/>
+              </w:rPr>
+            </w:rPrChange>
+          </w:rPr>
+          <w:t xml:space="preserve">Main </w:t>
+        </w:r>
+      </w:ins>
+      <w:ins w:id="41" w:author="Rushovich,Tamara" w:date="2025-04-09T14:08:00Z" w16du:dateUtc="2025-04-09T18:08:00Z">
+        <w:r>
+          <w:rPr>
+            <w:b/>
+            <w:bCs/>
+            <w:sz w:val="24"/>
+            <w:szCs w:val="24"/>
+          </w:rPr>
+          <w:t>visualizations</w:t>
+        </w:r>
+      </w:ins>
+      <w:ins w:id="42" w:author="Rushovich,Tamara" w:date="2025-04-09T13:46:00Z" w16du:dateUtc="2025-04-09T17:46:00Z">
+        <w:r>
+          <w:rPr>
+            <w:sz w:val="24"/>
+            <w:szCs w:val="24"/>
+          </w:rPr>
+          <w:t>:</w:t>
+        </w:r>
+      </w:ins>
     </w:p>
     <w:p>
       <w:pPr>
@@ -467,20 +1058,29 @@
         </w:numPr>
         <w:spacing w:line="360" w:lineRule="auto"/>
         <w:rPr>
-          <w:b/>
-          <w:sz w:val="24"/>
-          <w:szCs w:val="24"/>
-        </w:rPr>
-      </w:pPr>
-      <w:r>
-        <w:rPr>
-          <w:bCs/>
-          <w:sz w:val="24"/>
-          <w:szCs w:val="24"/>
-        </w:rPr>
-        <w:lastRenderedPageBreak/>
-        <w:t xml:space="preserve">Each metric we want a bar graph of all districts in comparison to the Philadelphia average. </w:t>
-      </w:r>
+          <w:ins w:id="43" w:author="Rushovich,Tamara" w:date="2025-04-09T13:46:00Z" w16du:dateUtc="2025-04-09T17:46:00Z"/>
+          <w:sz w:val="24"/>
+          <w:szCs w:val="24"/>
+        </w:rPr>
+      </w:pPr>
+      <w:ins w:id="44" w:author="Rushovich,Tamara" w:date="2025-04-09T13:46:00Z" w16du:dateUtc="2025-04-09T17:46:00Z">
+        <w:r>
+          <w:rPr>
+            <w:sz w:val="24"/>
+            <w:szCs w:val="24"/>
+          </w:rPr>
+          <w:t>Map</w:t>
+        </w:r>
+      </w:ins>
+      <w:ins w:id="45" w:author="Rushovich,Tamara" w:date="2025-04-09T13:57:00Z" w16du:dateUtc="2025-04-09T17:57:00Z">
+        <w:r>
+          <w:rPr>
+            <w:sz w:val="24"/>
+            <w:szCs w:val="24"/>
+          </w:rPr>
+          <w:t xml:space="preserve"> (with comparison to city-wide metric)</w:t>
+        </w:r>
+      </w:ins>
     </w:p>
     <w:p>
       <w:pPr>
@@ -491,19 +1091,141 @@
         </w:numPr>
         <w:spacing w:line="360" w:lineRule="auto"/>
         <w:rPr>
+          <w:ins w:id="46" w:author="Rushovich,Tamara" w:date="2025-04-09T13:46:00Z" w16du:dateUtc="2025-04-09T17:46:00Z"/>
+          <w:sz w:val="24"/>
+          <w:szCs w:val="24"/>
+        </w:rPr>
+      </w:pPr>
+      <w:ins w:id="47" w:author="Rushovich,Tamara" w:date="2025-04-09T13:46:00Z" w16du:dateUtc="2025-04-09T17:46:00Z">
+        <w:r>
+          <w:rPr>
+            <w:sz w:val="24"/>
+            <w:szCs w:val="24"/>
+          </w:rPr>
+          <w:t xml:space="preserve">Bar graphs </w:t>
+        </w:r>
+      </w:ins>
+      <w:ins w:id="48" w:author="Rushovich,Tamara" w:date="2025-04-09T13:57:00Z" w16du:dateUtc="2025-04-09T17:57:00Z">
+        <w:r>
+          <w:rPr>
+            <w:sz w:val="24"/>
+            <w:szCs w:val="24"/>
+          </w:rPr>
+          <w:t xml:space="preserve">by council district </w:t>
+        </w:r>
+      </w:ins>
+      <w:ins w:id="49" w:author="Rushovich,Tamara" w:date="2025-04-09T13:46:00Z" w16du:dateUtc="2025-04-09T17:46:00Z">
+        <w:r>
+          <w:rPr>
+            <w:sz w:val="24"/>
+            <w:szCs w:val="24"/>
+          </w:rPr>
+          <w:t xml:space="preserve">for </w:t>
+        </w:r>
+      </w:ins>
+      <w:ins w:id="50" w:author="Rushovich,Tamara" w:date="2025-04-09T13:57:00Z" w16du:dateUtc="2025-04-09T17:57:00Z">
+        <w:r>
+          <w:rPr>
+            <w:sz w:val="24"/>
+            <w:szCs w:val="24"/>
+          </w:rPr>
+          <w:t>each</w:t>
+        </w:r>
+      </w:ins>
+      <w:ins w:id="51" w:author="Rushovich,Tamara" w:date="2025-04-09T13:46:00Z" w16du:dateUtc="2025-04-09T17:46:00Z">
+        <w:r>
+          <w:rPr>
+            <w:sz w:val="24"/>
+            <w:szCs w:val="24"/>
+          </w:rPr>
+          <w:t xml:space="preserve"> variable</w:t>
+        </w:r>
+      </w:ins>
+      <w:ins w:id="52" w:author="Rushovich,Tamara" w:date="2025-04-09T13:57:00Z" w16du:dateUtc="2025-04-09T17:57:00Z">
+        <w:r>
+          <w:rPr>
+            <w:sz w:val="24"/>
+            <w:szCs w:val="24"/>
+          </w:rPr>
+          <w:t xml:space="preserve"> (with comparison to city wide metric)</w:t>
+        </w:r>
+      </w:ins>
+    </w:p>
+    <w:p>
+      <w:pPr>
+        <w:spacing w:line="360" w:lineRule="auto"/>
+        <w:rPr>
+          <w:ins w:id="53" w:author="Rushovich,Tamara" w:date="2025-04-09T13:42:00Z" w16du:dateUtc="2025-04-09T17:42:00Z"/>
           <w:b/>
-          <w:sz w:val="24"/>
-          <w:szCs w:val="24"/>
-        </w:rPr>
-      </w:pPr>
-      <w:r>
-        <w:rPr>
           <w:bCs/>
           <w:sz w:val="24"/>
           <w:szCs w:val="24"/>
         </w:rPr>
-        <w:t>Ability to download the data</w:t>
-      </w:r>
+      </w:pPr>
+    </w:p>
+    <w:p>
+      <w:pPr>
+        <w:spacing w:line="360" w:lineRule="auto"/>
+        <w:rPr>
+          <w:ins w:id="54" w:author="Rushovich,Tamara" w:date="2025-04-09T14:42:00Z" w16du:dateUtc="2025-04-09T18:42:00Z"/>
+          <w:sz w:val="24"/>
+          <w:szCs w:val="24"/>
+        </w:rPr>
+      </w:pPr>
+      <w:ins w:id="55" w:author="Rushovich,Tamara" w:date="2025-04-09T13:42:00Z" w16du:dateUtc="2025-04-09T17:42:00Z">
+        <w:r>
+          <w:rPr>
+            <w:b/>
+            <w:bCs/>
+            <w:sz w:val="24"/>
+            <w:szCs w:val="24"/>
+          </w:rPr>
+          <w:t>About the Data</w:t>
+        </w:r>
+      </w:ins>
+      <w:ins w:id="56" w:author="Rushovich,Tamara" w:date="2025-04-09T13:40:00Z" w16du:dateUtc="2025-04-09T17:40:00Z">
+        <w:r>
+          <w:rPr>
+            <w:sz w:val="24"/>
+            <w:szCs w:val="24"/>
+          </w:rPr>
+          <w:t xml:space="preserve">: </w:t>
+        </w:r>
+      </w:ins>
+      <w:ins w:id="57" w:author="Rushovich,Tamara" w:date="2025-04-09T13:39:00Z" w16du:dateUtc="2025-04-09T17:39:00Z">
+        <w:r>
+          <w:rPr>
+            <w:sz w:val="24"/>
+            <w:szCs w:val="24"/>
+            <w:rPrChange w:id="58" w:author="Rushovich,Tamara" w:date="2025-04-09T13:40:00Z" w16du:dateUtc="2025-04-09T17:40:00Z">
+              <w:rPr>
+                <w:b/>
+                <w:bCs/>
+                <w:sz w:val="24"/>
+                <w:szCs w:val="24"/>
+              </w:rPr>
+            </w:rPrChange>
+          </w:rPr>
+          <w:t>Link to data documentation page</w:t>
+        </w:r>
+      </w:ins>
+      <w:ins w:id="59" w:author="Rushovich,Tamara" w:date="2025-04-09T13:40:00Z" w16du:dateUtc="2025-04-09T17:40:00Z">
+        <w:r>
+          <w:rPr>
+            <w:sz w:val="24"/>
+            <w:szCs w:val="24"/>
+            <w:rPrChange w:id="60" w:author="Rushovich,Tamara" w:date="2025-04-09T13:40:00Z" w16du:dateUtc="2025-04-09T17:40:00Z">
+              <w:rPr>
+                <w:b/>
+                <w:bCs/>
+                <w:sz w:val="24"/>
+                <w:szCs w:val="24"/>
+              </w:rPr>
+            </w:rPrChange>
+          </w:rPr>
+          <w:t xml:space="preserve"> that details data source and notes about the metrics. </w:t>
+        </w:r>
+      </w:ins>
     </w:p>
     <w:p>
       <w:pPr>
@@ -514,19 +1236,385 @@
         </w:numPr>
         <w:spacing w:line="360" w:lineRule="auto"/>
         <w:rPr>
+          <w:ins w:id="61" w:author="Rushovich,Tamara" w:date="2025-04-09T14:42:00Z" w16du:dateUtc="2025-04-09T18:42:00Z"/>
+          <w:sz w:val="24"/>
+          <w:szCs w:val="24"/>
+          <w:rPrChange w:id="62" w:author="Rushovich,Tamara" w:date="2025-04-09T14:43:00Z" w16du:dateUtc="2025-04-09T18:43:00Z">
+            <w:rPr>
+              <w:ins w:id="63" w:author="Rushovich,Tamara" w:date="2025-04-09T14:42:00Z" w16du:dateUtc="2025-04-09T18:42:00Z"/>
+            </w:rPr>
+          </w:rPrChange>
+        </w:rPr>
+        <w:pPrChange w:id="64" w:author="Rushovich,Tamara" w:date="2025-04-09T14:43:00Z" w16du:dateUtc="2025-04-09T18:43:00Z">
+          <w:pPr>
+            <w:spacing w:line="360" w:lineRule="auto"/>
+          </w:pPr>
+        </w:pPrChange>
+      </w:pPr>
+      <w:ins w:id="65" w:author="Rushovich,Tamara" w:date="2025-04-09T14:43:00Z" w16du:dateUtc="2025-04-09T18:43:00Z">
+        <w:r>
+          <w:rPr>
+            <w:sz w:val="24"/>
+            <w:szCs w:val="24"/>
+          </w:rPr>
+          <w:lastRenderedPageBreak/>
+          <w:t xml:space="preserve">E.g. </w:t>
+        </w:r>
+      </w:ins>
+      <w:ins w:id="66" w:author="Rushovich,Tamara" w:date="2025-04-09T14:48:00Z" w16du:dateUtc="2025-04-09T18:48:00Z">
+        <w:r>
+          <w:rPr>
+            <w:noProof/>
+          </w:rPr>
+          <w:drawing>
+            <wp:inline distT="0" distB="0" distL="0" distR="0" wp14:anchorId="19707AD8" wp14:editId="4696D341">
+              <wp:extent cx="5096835" cy="1593850"/>
+              <wp:effectExtent l="0" t="0" r="0" b="0"/>
+              <wp:docPr id="665605757" name="Picture 1" descr="A screenshot of a spreadsheet&#10;&#10;AI-generated content may be incorrect."/>
+              <wp:cNvGraphicFramePr>
+                <a:graphicFrameLocks xmlns:a="http://schemas.openxmlformats.org/drawingml/2006/main" noChangeAspect="1"/>
+              </wp:cNvGraphicFramePr>
+              <a:graphic xmlns:a="http://schemas.openxmlformats.org/drawingml/2006/main">
+                <a:graphicData uri="http://schemas.openxmlformats.org/drawingml/2006/picture">
+                  <pic:pic xmlns:pic="http://schemas.openxmlformats.org/drawingml/2006/picture">
+                    <pic:nvPicPr>
+                      <pic:cNvPr id="665605757" name="Picture 1" descr="A screenshot of a spreadsheet&#10;&#10;AI-generated content may be incorrect."/>
+                      <pic:cNvPicPr>
+                        <a:picLocks noChangeAspect="1" noChangeArrowheads="1"/>
+                      </pic:cNvPicPr>
+                    </pic:nvPicPr>
+                    <pic:blipFill>
+                      <a:blip r:embed="rId7">
+                        <a:extLst>
+                          <a:ext uri="{28A0092B-C50C-407E-A947-70E740481C1C}">
+                            <a14:useLocalDpi xmlns:a14="http://schemas.microsoft.com/office/drawing/2010/main" val="0"/>
+                          </a:ext>
+                        </a:extLst>
+                      </a:blip>
+                      <a:srcRect/>
+                      <a:stretch>
+                        <a:fillRect/>
+                      </a:stretch>
+                    </pic:blipFill>
+                    <pic:spPr bwMode="auto">
+                      <a:xfrm>
+                        <a:off x="0" y="0"/>
+                        <a:ext cx="5114947" cy="1599514"/>
+                      </a:xfrm>
+                      <a:prstGeom prst="rect">
+                        <a:avLst/>
+                      </a:prstGeom>
+                      <a:noFill/>
+                      <a:ln>
+                        <a:noFill/>
+                      </a:ln>
+                    </pic:spPr>
+                  </pic:pic>
+                </a:graphicData>
+              </a:graphic>
+            </wp:inline>
+          </w:drawing>
+        </w:r>
+      </w:ins>
+    </w:p>
+    <w:p>
+      <w:pPr>
+        <w:spacing w:line="360" w:lineRule="auto"/>
+        <w:rPr>
+          <w:ins w:id="67" w:author="Rushovich,Tamara" w:date="2025-04-09T13:40:00Z" w16du:dateUtc="2025-04-09T17:40:00Z"/>
+          <w:sz w:val="24"/>
+          <w:szCs w:val="24"/>
+        </w:rPr>
+      </w:pPr>
+    </w:p>
+    <w:p>
+      <w:pPr>
+        <w:spacing w:line="360" w:lineRule="auto"/>
+        <w:rPr>
+          <w:ins w:id="68" w:author="Rushovich,Tamara" w:date="2025-04-09T13:40:00Z" w16du:dateUtc="2025-04-09T17:40:00Z"/>
           <w:b/>
-          <w:sz w:val="24"/>
-          <w:szCs w:val="24"/>
-        </w:rPr>
-      </w:pPr>
-      <w:r>
-        <w:rPr>
           <w:bCs/>
           <w:sz w:val="24"/>
           <w:szCs w:val="24"/>
-        </w:rPr>
-        <w:t xml:space="preserve">Link to the documentation </w:t>
-      </w:r>
+          <w:rPrChange w:id="69" w:author="Rushovich,Tamara" w:date="2025-04-09T13:40:00Z" w16du:dateUtc="2025-04-09T17:40:00Z">
+            <w:rPr>
+              <w:ins w:id="70" w:author="Rushovich,Tamara" w:date="2025-04-09T13:40:00Z" w16du:dateUtc="2025-04-09T17:40:00Z"/>
+              <w:sz w:val="24"/>
+              <w:szCs w:val="24"/>
+            </w:rPr>
+          </w:rPrChange>
+        </w:rPr>
+      </w:pPr>
+      <w:ins w:id="71" w:author="Rushovich,Tamara" w:date="2025-04-09T13:40:00Z" w16du:dateUtc="2025-04-09T17:40:00Z">
+        <w:r>
+          <w:rPr>
+            <w:b/>
+            <w:bCs/>
+            <w:sz w:val="24"/>
+            <w:szCs w:val="24"/>
+            <w:rPrChange w:id="72" w:author="Rushovich,Tamara" w:date="2025-04-09T13:40:00Z" w16du:dateUtc="2025-04-09T17:40:00Z">
+              <w:rPr>
+                <w:sz w:val="24"/>
+                <w:szCs w:val="24"/>
+              </w:rPr>
+            </w:rPrChange>
+          </w:rPr>
+          <w:t>Acknowledgements</w:t>
+        </w:r>
+      </w:ins>
+      <w:ins w:id="73" w:author="Rushovich,Tamara" w:date="2025-04-09T13:42:00Z" w16du:dateUtc="2025-04-09T17:42:00Z">
+        <w:r>
+          <w:rPr>
+            <w:b/>
+            <w:bCs/>
+            <w:sz w:val="24"/>
+            <w:szCs w:val="24"/>
+          </w:rPr>
+          <w:t xml:space="preserve">, </w:t>
+        </w:r>
+      </w:ins>
+      <w:ins w:id="74" w:author="Rushovich,Tamara" w:date="2025-04-09T13:40:00Z" w16du:dateUtc="2025-04-09T17:40:00Z">
+        <w:r>
+          <w:rPr>
+            <w:b/>
+            <w:bCs/>
+            <w:sz w:val="24"/>
+            <w:szCs w:val="24"/>
+            <w:rPrChange w:id="75" w:author="Rushovich,Tamara" w:date="2025-04-09T13:40:00Z" w16du:dateUtc="2025-04-09T17:40:00Z">
+              <w:rPr>
+                <w:sz w:val="24"/>
+                <w:szCs w:val="24"/>
+              </w:rPr>
+            </w:rPrChange>
+          </w:rPr>
+          <w:t>Citation</w:t>
+        </w:r>
+      </w:ins>
+      <w:ins w:id="76" w:author="Rushovich,Tamara" w:date="2025-04-09T13:42:00Z" w16du:dateUtc="2025-04-09T17:42:00Z">
+        <w:r>
+          <w:rPr>
+            <w:b/>
+            <w:bCs/>
+            <w:sz w:val="24"/>
+            <w:szCs w:val="24"/>
+          </w:rPr>
+          <w:t>, contact us</w:t>
+        </w:r>
+      </w:ins>
+      <w:ins w:id="77" w:author="Rushovich,Tamara" w:date="2025-04-09T13:40:00Z" w16du:dateUtc="2025-04-09T17:40:00Z">
+        <w:r>
+          <w:rPr>
+            <w:b/>
+            <w:bCs/>
+            <w:sz w:val="24"/>
+            <w:szCs w:val="24"/>
+            <w:rPrChange w:id="78" w:author="Rushovich,Tamara" w:date="2025-04-09T13:40:00Z" w16du:dateUtc="2025-04-09T17:40:00Z">
+              <w:rPr>
+                <w:sz w:val="24"/>
+                <w:szCs w:val="24"/>
+              </w:rPr>
+            </w:rPrChange>
+          </w:rPr>
+          <w:t>:</w:t>
+        </w:r>
+      </w:ins>
+    </w:p>
+    <w:p>
+      <w:pPr>
+        <w:spacing w:line="360" w:lineRule="auto"/>
+        <w:ind w:left="720"/>
+        <w:rPr>
+          <w:ins w:id="79" w:author="Rushovich,Tamara" w:date="2025-04-09T13:49:00Z" w16du:dateUtc="2025-04-09T17:49:00Z"/>
+          <w:sz w:val="24"/>
+          <w:szCs w:val="24"/>
+        </w:rPr>
+        <w:pPrChange w:id="80" w:author="Rushovich,Tamara" w:date="2025-04-09T14:47:00Z" w16du:dateUtc="2025-04-09T18:47:00Z">
+          <w:pPr>
+            <w:spacing w:line="360" w:lineRule="auto"/>
+          </w:pPr>
+        </w:pPrChange>
+      </w:pPr>
+      <w:ins w:id="81" w:author="Rushovich,Tamara" w:date="2025-04-09T13:48:00Z" w16du:dateUtc="2025-04-09T17:48:00Z">
+        <w:r>
+          <w:rPr>
+            <w:b/>
+            <w:bCs/>
+            <w:sz w:val="24"/>
+            <w:szCs w:val="24"/>
+            <w:rPrChange w:id="82" w:author="Rushovich,Tamara" w:date="2025-04-09T14:10:00Z" w16du:dateUtc="2025-04-09T18:10:00Z">
+              <w:rPr>
+                <w:sz w:val="24"/>
+                <w:szCs w:val="24"/>
+              </w:rPr>
+            </w:rPrChange>
+          </w:rPr>
+          <w:t>Authors</w:t>
+        </w:r>
+        <w:r>
+          <w:rPr>
+            <w:sz w:val="24"/>
+            <w:szCs w:val="24"/>
+          </w:rPr>
+          <w:t>:</w:t>
+        </w:r>
+      </w:ins>
+      <w:ins w:id="83" w:author="Rushovich,Tamara" w:date="2025-04-09T13:49:00Z" w16du:dateUtc="2025-04-09T17:49:00Z">
+        <w:r>
+          <w:rPr>
+            <w:sz w:val="24"/>
+            <w:szCs w:val="24"/>
+          </w:rPr>
+          <w:t xml:space="preserve"> Amber Bolli, Tamara Rushovich, Ran Li, Stephanie Hernandez, Alina S</w:t>
+        </w:r>
+      </w:ins>
+      <w:ins w:id="84" w:author="Rushovich,Tamara" w:date="2025-04-09T13:59:00Z" w16du:dateUtc="2025-04-09T17:59:00Z">
+        <w:r>
+          <w:rPr>
+            <w:sz w:val="24"/>
+            <w:szCs w:val="24"/>
+          </w:rPr>
+          <w:t>ch</w:t>
+        </w:r>
+      </w:ins>
+      <w:ins w:id="85" w:author="Rushovich,Tamara" w:date="2025-04-09T13:49:00Z" w16du:dateUtc="2025-04-09T17:49:00Z">
+        <w:r>
+          <w:rPr>
+            <w:sz w:val="24"/>
+            <w:szCs w:val="24"/>
+          </w:rPr>
+          <w:t xml:space="preserve">nake-Mahl, </w:t>
+        </w:r>
+      </w:ins>
+      <w:ins w:id="86" w:author="Rushovich,Tamara" w:date="2025-04-09T13:47:00Z" w16du:dateUtc="2025-04-09T17:47:00Z">
+        <w:r>
+          <w:rPr>
+            <w:sz w:val="24"/>
+            <w:szCs w:val="24"/>
+          </w:rPr>
+          <w:t xml:space="preserve"> </w:t>
+        </w:r>
+      </w:ins>
+    </w:p>
+    <w:p>
+      <w:pPr>
+        <w:spacing w:line="360" w:lineRule="auto"/>
+        <w:ind w:left="720"/>
+        <w:rPr>
+          <w:ins w:id="87" w:author="Rushovich,Tamara" w:date="2025-04-09T13:49:00Z" w16du:dateUtc="2025-04-09T17:49:00Z"/>
+          <w:sz w:val="24"/>
+          <w:szCs w:val="24"/>
+        </w:rPr>
+        <w:pPrChange w:id="88" w:author="Rushovich,Tamara" w:date="2025-04-09T14:47:00Z" w16du:dateUtc="2025-04-09T18:47:00Z">
+          <w:pPr>
+            <w:spacing w:line="360" w:lineRule="auto"/>
+          </w:pPr>
+        </w:pPrChange>
+      </w:pPr>
+    </w:p>
+    <w:p>
+      <w:pPr>
+        <w:spacing w:line="360" w:lineRule="auto"/>
+        <w:ind w:left="720"/>
+        <w:rPr>
+          <w:ins w:id="89" w:author="Rushovich,Tamara" w:date="2025-04-09T14:09:00Z" w16du:dateUtc="2025-04-09T18:09:00Z"/>
+          <w:sz w:val="24"/>
+          <w:szCs w:val="24"/>
+        </w:rPr>
+        <w:pPrChange w:id="90" w:author="Rushovich,Tamara" w:date="2025-04-09T14:47:00Z" w16du:dateUtc="2025-04-09T18:47:00Z">
+          <w:pPr>
+            <w:spacing w:line="360" w:lineRule="auto"/>
+          </w:pPr>
+        </w:pPrChange>
+      </w:pPr>
+      <w:ins w:id="91" w:author="Rushovich,Tamara" w:date="2025-04-09T13:49:00Z" w16du:dateUtc="2025-04-09T17:49:00Z">
+        <w:r>
+          <w:rPr>
+            <w:b/>
+            <w:bCs/>
+            <w:sz w:val="24"/>
+            <w:szCs w:val="24"/>
+            <w:rPrChange w:id="92" w:author="Rushovich,Tamara" w:date="2025-04-09T14:19:00Z" w16du:dateUtc="2025-04-09T18:19:00Z">
+              <w:rPr>
+                <w:sz w:val="24"/>
+                <w:szCs w:val="24"/>
+              </w:rPr>
+            </w:rPrChange>
+          </w:rPr>
+          <w:t>Sponsor:</w:t>
+        </w:r>
+        <w:r>
+          <w:rPr>
+            <w:sz w:val="24"/>
+            <w:szCs w:val="24"/>
+          </w:rPr>
+          <w:t xml:space="preserve"> IDEA F</w:t>
+        </w:r>
+      </w:ins>
+      <w:ins w:id="93" w:author="Rushovich,Tamara" w:date="2025-04-09T13:50:00Z" w16du:dateUtc="2025-04-09T17:50:00Z">
+        <w:r>
+          <w:rPr>
+            <w:sz w:val="24"/>
+            <w:szCs w:val="24"/>
+          </w:rPr>
+          <w:t xml:space="preserve">ellowship </w:t>
+        </w:r>
+      </w:ins>
+    </w:p>
+    <w:p>
+      <w:pPr>
+        <w:spacing w:line="360" w:lineRule="auto"/>
+        <w:ind w:left="720"/>
+        <w:rPr>
+          <w:ins w:id="94" w:author="Rushovich,Tamara" w:date="2025-04-09T14:09:00Z" w16du:dateUtc="2025-04-09T18:09:00Z"/>
+          <w:sz w:val="24"/>
+          <w:szCs w:val="24"/>
+        </w:rPr>
+        <w:pPrChange w:id="95" w:author="Rushovich,Tamara" w:date="2025-04-09T14:47:00Z" w16du:dateUtc="2025-04-09T18:47:00Z">
+          <w:pPr>
+            <w:spacing w:line="360" w:lineRule="auto"/>
+          </w:pPr>
+        </w:pPrChange>
+      </w:pPr>
+    </w:p>
+    <w:p>
+      <w:pPr>
+        <w:spacing w:line="360" w:lineRule="auto"/>
+        <w:ind w:left="720"/>
+        <w:rPr>
+          <w:ins w:id="96" w:author="Rushovich,Tamara" w:date="2025-04-09T14:09:00Z" w16du:dateUtc="2025-04-09T18:09:00Z"/>
+          <w:sz w:val="24"/>
+          <w:szCs w:val="24"/>
+        </w:rPr>
+        <w:pPrChange w:id="97" w:author="Rushovich,Tamara" w:date="2025-04-09T14:47:00Z" w16du:dateUtc="2025-04-09T18:47:00Z">
+          <w:pPr>
+            <w:spacing w:line="360" w:lineRule="auto"/>
+          </w:pPr>
+        </w:pPrChange>
+      </w:pPr>
+      <w:ins w:id="98" w:author="Rushovich,Tamara" w:date="2025-04-09T14:09:00Z" w16du:dateUtc="2025-04-09T18:09:00Z">
+        <w:r>
+          <w:rPr>
+            <w:b/>
+            <w:bCs/>
+            <w:sz w:val="24"/>
+            <w:szCs w:val="24"/>
+            <w:rPrChange w:id="99" w:author="Rushovich,Tamara" w:date="2025-04-09T14:10:00Z" w16du:dateUtc="2025-04-09T18:10:00Z">
+              <w:rPr>
+                <w:sz w:val="24"/>
+                <w:szCs w:val="24"/>
+              </w:rPr>
+            </w:rPrChange>
+          </w:rPr>
+          <w:t>Links to other relevant work</w:t>
+        </w:r>
+        <w:r>
+          <w:rPr>
+            <w:sz w:val="24"/>
+            <w:szCs w:val="24"/>
+          </w:rPr>
+          <w:t xml:space="preserve"> (?):</w:t>
+        </w:r>
+      </w:ins>
     </w:p>
     <w:p>
       <w:pPr>
@@ -536,158 +1624,320 @@
           <w:numId w:val="1"/>
         </w:numPr>
         <w:spacing w:line="360" w:lineRule="auto"/>
-        <w:rPr>
+        <w:ind w:left="1440"/>
+        <w:rPr>
+          <w:ins w:id="100" w:author="Rushovich,Tamara" w:date="2025-04-09T14:09:00Z" w16du:dateUtc="2025-04-09T18:09:00Z"/>
+          <w:sz w:val="24"/>
+          <w:szCs w:val="24"/>
+        </w:rPr>
+        <w:pPrChange w:id="101" w:author="Rushovich,Tamara" w:date="2025-04-09T14:47:00Z" w16du:dateUtc="2025-04-09T18:47:00Z">
+          <w:pPr>
+            <w:pStyle w:val="ListParagraph"/>
+            <w:numPr>
+              <w:numId w:val="1"/>
+            </w:numPr>
+            <w:spacing w:line="360" w:lineRule="auto"/>
+            <w:ind w:hanging="360"/>
+          </w:pPr>
+        </w:pPrChange>
+      </w:pPr>
+      <w:ins w:id="102" w:author="Rushovich,Tamara" w:date="2025-04-09T14:09:00Z" w16du:dateUtc="2025-04-09T18:09:00Z">
+        <w:r>
+          <w:rPr>
+            <w:sz w:val="24"/>
+            <w:szCs w:val="24"/>
+          </w:rPr>
+          <w:t>NYU congressional dashboard?</w:t>
+        </w:r>
+      </w:ins>
+    </w:p>
+    <w:p>
+      <w:pPr>
+        <w:pStyle w:val="ListParagraph"/>
+        <w:numPr>
+          <w:ilvl w:val="0"/>
+          <w:numId w:val="1"/>
+        </w:numPr>
+        <w:spacing w:line="360" w:lineRule="auto"/>
+        <w:ind w:left="1440"/>
+        <w:rPr>
+          <w:ins w:id="103" w:author="Rushovich,Tamara" w:date="2025-04-09T14:09:00Z" w16du:dateUtc="2025-04-09T18:09:00Z"/>
+          <w:sz w:val="24"/>
+          <w:szCs w:val="24"/>
+        </w:rPr>
+        <w:pPrChange w:id="104" w:author="Rushovich,Tamara" w:date="2025-04-09T14:47:00Z" w16du:dateUtc="2025-04-09T18:47:00Z">
+          <w:pPr>
+            <w:pStyle w:val="ListParagraph"/>
+            <w:numPr>
+              <w:numId w:val="1"/>
+            </w:numPr>
+            <w:spacing w:line="360" w:lineRule="auto"/>
+            <w:ind w:hanging="360"/>
+          </w:pPr>
+        </w:pPrChange>
+      </w:pPr>
+      <w:ins w:id="105" w:author="Rushovich,Tamara" w:date="2025-04-09T14:09:00Z" w16du:dateUtc="2025-04-09T18:09:00Z">
+        <w:r>
+          <w:rPr>
+            <w:sz w:val="24"/>
+            <w:szCs w:val="24"/>
+          </w:rPr>
+          <w:t>Congressional district journal articles</w:t>
+        </w:r>
+      </w:ins>
+    </w:p>
+    <w:p>
+      <w:pPr>
+        <w:pStyle w:val="ListParagraph"/>
+        <w:numPr>
+          <w:ilvl w:val="0"/>
+          <w:numId w:val="1"/>
+        </w:numPr>
+        <w:spacing w:line="360" w:lineRule="auto"/>
+        <w:ind w:left="1440"/>
+        <w:rPr>
+          <w:ins w:id="106" w:author="Rushovich,Tamara" w:date="2025-04-09T13:50:00Z" w16du:dateUtc="2025-04-09T17:50:00Z"/>
+          <w:sz w:val="24"/>
+          <w:szCs w:val="24"/>
+          <w:rPrChange w:id="107" w:author="Rushovich,Tamara" w:date="2025-04-09T14:09:00Z" w16du:dateUtc="2025-04-09T18:09:00Z">
+            <w:rPr>
+              <w:ins w:id="108" w:author="Rushovich,Tamara" w:date="2025-04-09T13:50:00Z" w16du:dateUtc="2025-04-09T17:50:00Z"/>
+            </w:rPr>
+          </w:rPrChange>
+        </w:rPr>
+        <w:pPrChange w:id="109" w:author="Rushovich,Tamara" w:date="2025-04-09T14:47:00Z" w16du:dateUtc="2025-04-09T18:47:00Z">
+          <w:pPr>
+            <w:spacing w:line="360" w:lineRule="auto"/>
+          </w:pPr>
+        </w:pPrChange>
+      </w:pPr>
+      <w:ins w:id="110" w:author="Rushovich,Tamara" w:date="2025-04-09T14:09:00Z" w16du:dateUtc="2025-04-09T18:09:00Z">
+        <w:r>
+          <w:rPr>
+            <w:sz w:val="24"/>
+            <w:szCs w:val="24"/>
+          </w:rPr>
+          <w:t xml:space="preserve"> </w:t>
+        </w:r>
+      </w:ins>
+    </w:p>
+    <w:p>
+      <w:pPr>
+        <w:spacing w:line="360" w:lineRule="auto"/>
+        <w:ind w:left="720"/>
+        <w:rPr>
+          <w:ins w:id="111" w:author="Rushovich,Tamara" w:date="2025-04-09T13:50:00Z" w16du:dateUtc="2025-04-09T17:50:00Z"/>
+          <w:sz w:val="24"/>
+          <w:szCs w:val="24"/>
+        </w:rPr>
+        <w:pPrChange w:id="112" w:author="Rushovich,Tamara" w:date="2025-04-09T14:47:00Z" w16du:dateUtc="2025-04-09T18:47:00Z">
+          <w:pPr>
+            <w:spacing w:line="360" w:lineRule="auto"/>
+          </w:pPr>
+        </w:pPrChange>
+      </w:pPr>
+    </w:p>
+    <w:p>
+      <w:pPr>
+        <w:spacing w:line="360" w:lineRule="auto"/>
+        <w:ind w:left="720"/>
+        <w:rPr>
+          <w:ins w:id="113" w:author="Rushovich,Tamara" w:date="2025-04-09T13:51:00Z" w16du:dateUtc="2025-04-09T17:51:00Z"/>
+          <w:sz w:val="24"/>
+          <w:szCs w:val="24"/>
+        </w:rPr>
+        <w:pPrChange w:id="114" w:author="Rushovich,Tamara" w:date="2025-04-09T14:47:00Z" w16du:dateUtc="2025-04-09T18:47:00Z">
+          <w:pPr>
+            <w:spacing w:line="360" w:lineRule="auto"/>
+          </w:pPr>
+        </w:pPrChange>
+      </w:pPr>
+      <w:ins w:id="115" w:author="Rushovich,Tamara" w:date="2025-04-09T13:50:00Z" w16du:dateUtc="2025-04-09T17:50:00Z">
+        <w:r>
+          <w:rPr>
+            <w:b/>
+            <w:bCs/>
+            <w:sz w:val="24"/>
+            <w:szCs w:val="24"/>
+            <w:rPrChange w:id="116" w:author="Rushovich,Tamara" w:date="2025-04-09T14:10:00Z" w16du:dateUtc="2025-04-09T18:10:00Z">
+              <w:rPr>
+                <w:sz w:val="24"/>
+                <w:szCs w:val="24"/>
+              </w:rPr>
+            </w:rPrChange>
+          </w:rPr>
+          <w:t>Citation</w:t>
+        </w:r>
+        <w:r>
+          <w:rPr>
+            <w:sz w:val="24"/>
+            <w:szCs w:val="24"/>
+          </w:rPr>
+          <w:t xml:space="preserve">: </w:t>
+        </w:r>
+        <w:r>
+          <w:rPr>
+            <w:sz w:val="24"/>
+            <w:szCs w:val="24"/>
+          </w:rPr>
+          <w:t xml:space="preserve">Urban Health Collaborative, </w:t>
+        </w:r>
+        <w:r>
+          <w:rPr>
+            <w:sz w:val="24"/>
+            <w:szCs w:val="24"/>
+          </w:rPr>
+          <w:t>Health of</w:t>
+        </w:r>
+        <w:r>
+          <w:rPr>
+            <w:b/>
+            <w:bCs/>
+            <w:sz w:val="24"/>
+            <w:szCs w:val="24"/>
+          </w:rPr>
+          <w:t xml:space="preserve"> </w:t>
+        </w:r>
+        <w:r>
+          <w:rPr>
+            <w:sz w:val="24"/>
+            <w:szCs w:val="24"/>
+          </w:rPr>
+          <w:t>Philadelphia City Council Districts Dashboard</w:t>
+        </w:r>
+        <w:r>
+          <w:rPr>
+            <w:sz w:val="24"/>
+            <w:szCs w:val="24"/>
+          </w:rPr>
+          <w:t xml:space="preserve">, </w:t>
+        </w:r>
+      </w:ins>
+      <w:ins w:id="117" w:author="Rushovich,Tamara" w:date="2025-04-09T13:51:00Z" w16du:dateUtc="2025-04-09T17:51:00Z">
+        <w:r>
+          <w:rPr>
+            <w:sz w:val="24"/>
+            <w:szCs w:val="24"/>
+          </w:rPr>
+          <w:t xml:space="preserve">2025 </w:t>
+        </w:r>
+        <w:r>
+          <w:rPr>
+            <w:sz w:val="24"/>
+            <w:szCs w:val="24"/>
+            <w:highlight w:val="yellow"/>
+            <w:rPrChange w:id="118" w:author="Rushovich,Tamara" w:date="2025-04-09T14:18:00Z" w16du:dateUtc="2025-04-09T18:18:00Z">
+              <w:rPr>
+                <w:sz w:val="24"/>
+                <w:szCs w:val="24"/>
+              </w:rPr>
+            </w:rPrChange>
+          </w:rPr>
+          <w:t>LINK</w:t>
+        </w:r>
+      </w:ins>
+    </w:p>
+    <w:p>
+      <w:pPr>
+        <w:spacing w:line="360" w:lineRule="auto"/>
+        <w:ind w:left="720"/>
+        <w:rPr>
+          <w:ins w:id="119" w:author="Rushovich,Tamara" w:date="2025-04-09T13:51:00Z" w16du:dateUtc="2025-04-09T17:51:00Z"/>
           <w:b/>
-          <w:sz w:val="24"/>
-          <w:szCs w:val="24"/>
-        </w:rPr>
-      </w:pPr>
-      <w:r>
-        <w:rPr>
           <w:bCs/>
           <w:sz w:val="24"/>
           <w:szCs w:val="24"/>
-        </w:rPr>
-        <w:t xml:space="preserve">Citation </w:t>
-      </w:r>
-      <w:proofErr w:type="gramStart"/>
-      <w:r>
-        <w:rPr>
-          <w:bCs/>
-          <w:sz w:val="24"/>
-          <w:szCs w:val="24"/>
-        </w:rPr>
-        <w:t>to</w:t>
-      </w:r>
-      <w:proofErr w:type="gramEnd"/>
-      <w:r>
-        <w:rPr>
-          <w:bCs/>
-          <w:sz w:val="24"/>
-          <w:szCs w:val="24"/>
-        </w:rPr>
-        <w:t xml:space="preserve"> who worked on this (</w:t>
-      </w:r>
-      <w:proofErr w:type="spellStart"/>
-      <w:r>
-        <w:rPr>
-          <w:bCs/>
-          <w:sz w:val="24"/>
-          <w:szCs w:val="24"/>
-        </w:rPr>
-        <w:t>eg.</w:t>
-      </w:r>
-      <w:proofErr w:type="spellEnd"/>
-      <w:r>
-        <w:rPr>
-          <w:bCs/>
-          <w:sz w:val="24"/>
-          <w:szCs w:val="24"/>
-        </w:rPr>
-        <w:t xml:space="preserve"> Amber, Ran, Tamara, Alina, Stephanie)</w:t>
-      </w:r>
-    </w:p>
-    <w:p>
-      <w:pPr>
-        <w:spacing w:line="360" w:lineRule="auto"/>
-        <w:rPr>
-          <w:b/>
-          <w:sz w:val="24"/>
-          <w:szCs w:val="24"/>
-        </w:rPr>
-      </w:pPr>
-      <w:r>
-        <w:rPr>
-          <w:b/>
-          <w:sz w:val="24"/>
-          <w:szCs w:val="24"/>
-        </w:rPr>
-        <w:t>Milestones</w:t>
-      </w:r>
-    </w:p>
-    <w:p>
-      <w:pPr>
-        <w:spacing w:line="360" w:lineRule="auto"/>
-        <w:rPr>
-          <w:sz w:val="24"/>
-          <w:szCs w:val="24"/>
-        </w:rPr>
-      </w:pPr>
-      <w:r>
-        <w:rPr>
-          <w:sz w:val="24"/>
-          <w:szCs w:val="24"/>
-        </w:rPr>
-        <w:t>Bike Accident Presentation to Council: 10/08/2024</w:t>
-      </w:r>
-    </w:p>
-    <w:p>
-      <w:pPr>
-        <w:spacing w:line="360" w:lineRule="auto"/>
-        <w:rPr>
-          <w:sz w:val="24"/>
-          <w:szCs w:val="24"/>
-        </w:rPr>
-      </w:pPr>
-      <w:r>
-        <w:rPr>
-          <w:sz w:val="24"/>
-          <w:szCs w:val="24"/>
-        </w:rPr>
-        <w:t>Draft of Product: 03/31/2025</w:t>
-      </w:r>
-    </w:p>
-    <w:p>
-      <w:pPr>
-        <w:spacing w:line="360" w:lineRule="auto"/>
-        <w:rPr>
-          <w:sz w:val="24"/>
-          <w:szCs w:val="24"/>
-        </w:rPr>
-      </w:pPr>
-      <w:r>
-        <w:rPr>
-          <w:sz w:val="24"/>
-          <w:szCs w:val="24"/>
-        </w:rPr>
-        <w:t>Planned Finish Date: 06/06/2025</w:t>
-      </w:r>
-    </w:p>
-    <w:p>
-      <w:pPr>
-        <w:spacing w:line="360" w:lineRule="auto"/>
-        <w:rPr>
-          <w:sz w:val="24"/>
-          <w:szCs w:val="24"/>
-        </w:rPr>
-      </w:pPr>
-      <w:r>
-        <w:rPr>
-          <w:sz w:val="24"/>
-          <w:szCs w:val="24"/>
-        </w:rPr>
-        <w:t>IDEA Presentation Date: 06/06/2025</w:t>
-      </w:r>
-    </w:p>
-    <w:p>
-      <w:pPr>
-        <w:spacing w:line="360" w:lineRule="auto"/>
-        <w:rPr>
-          <w:sz w:val="24"/>
-          <w:szCs w:val="24"/>
-        </w:rPr>
-      </w:pPr>
-    </w:p>
-    <w:p>
-      <w:pPr>
-        <w:spacing w:line="360" w:lineRule="auto"/>
-        <w:rPr>
-          <w:sz w:val="24"/>
-          <w:szCs w:val="24"/>
-        </w:rPr>
-      </w:pPr>
+          <w:rPrChange w:id="120" w:author="Rushovich,Tamara" w:date="2025-04-09T14:10:00Z" w16du:dateUtc="2025-04-09T18:10:00Z">
+            <w:rPr>
+              <w:ins w:id="121" w:author="Rushovich,Tamara" w:date="2025-04-09T13:51:00Z" w16du:dateUtc="2025-04-09T17:51:00Z"/>
+              <w:sz w:val="24"/>
+              <w:szCs w:val="24"/>
+            </w:rPr>
+          </w:rPrChange>
+        </w:rPr>
+        <w:pPrChange w:id="122" w:author="Rushovich,Tamara" w:date="2025-04-09T14:47:00Z" w16du:dateUtc="2025-04-09T18:47:00Z">
+          <w:pPr>
+            <w:spacing w:line="360" w:lineRule="auto"/>
+          </w:pPr>
+        </w:pPrChange>
+      </w:pPr>
+    </w:p>
+    <w:p>
+      <w:pPr>
+        <w:spacing w:line="360" w:lineRule="auto"/>
+        <w:ind w:left="720"/>
+        <w:rPr>
+          <w:sz w:val="24"/>
+          <w:szCs w:val="24"/>
+        </w:rPr>
+        <w:pPrChange w:id="123" w:author="Rushovich,Tamara" w:date="2025-04-09T14:47:00Z" w16du:dateUtc="2025-04-09T18:47:00Z">
+          <w:pPr>
+            <w:spacing w:line="360" w:lineRule="auto"/>
+          </w:pPr>
+        </w:pPrChange>
+      </w:pPr>
+      <w:ins w:id="124" w:author="Rushovich,Tamara" w:date="2025-04-09T13:51:00Z" w16du:dateUtc="2025-04-09T17:51:00Z">
+        <w:r>
+          <w:rPr>
+            <w:b/>
+            <w:bCs/>
+            <w:sz w:val="24"/>
+            <w:szCs w:val="24"/>
+            <w:rPrChange w:id="125" w:author="Rushovich,Tamara" w:date="2025-04-09T14:10:00Z" w16du:dateUtc="2025-04-09T18:10:00Z">
+              <w:rPr>
+                <w:sz w:val="24"/>
+                <w:szCs w:val="24"/>
+              </w:rPr>
+            </w:rPrChange>
+          </w:rPr>
+          <w:t>Contact Us</w:t>
+        </w:r>
+        <w:r>
+          <w:rPr>
+            <w:sz w:val="24"/>
+            <w:szCs w:val="24"/>
+          </w:rPr>
+          <w:t xml:space="preserve">: Please reach out to </w:t>
+        </w:r>
+        <w:r>
+          <w:rPr>
+            <w:sz w:val="24"/>
+            <w:szCs w:val="24"/>
+            <w:highlight w:val="yellow"/>
+            <w:rPrChange w:id="126" w:author="Rushovich,Tamara" w:date="2025-04-09T14:18:00Z" w16du:dateUtc="2025-04-09T18:18:00Z">
+              <w:rPr>
+                <w:sz w:val="24"/>
+                <w:szCs w:val="24"/>
+              </w:rPr>
+            </w:rPrChange>
+          </w:rPr>
+          <w:t>XXXXX</w:t>
+        </w:r>
+        <w:r>
+          <w:rPr>
+            <w:sz w:val="24"/>
+            <w:szCs w:val="24"/>
+          </w:rPr>
+          <w:t xml:space="preserve"> with any questions</w:t>
+        </w:r>
+      </w:ins>
+      <w:ins w:id="127" w:author="Rushovich,Tamara" w:date="2025-04-09T13:49:00Z" w16du:dateUtc="2025-04-09T17:49:00Z">
+        <w:r>
+          <w:rPr>
+            <w:sz w:val="24"/>
+            <w:szCs w:val="24"/>
+          </w:rPr>
+          <w:t xml:space="preserve"> </w:t>
+        </w:r>
+      </w:ins>
     </w:p>
     <w:sectPr>
+      <w:headerReference w:type="even" r:id="rId8"/>
+      <w:headerReference w:type="default" r:id="rId9"/>
+      <w:footerReference w:type="even" r:id="rId10"/>
+      <w:footerReference w:type="default" r:id="rId11"/>
+      <w:headerReference w:type="first" r:id="rId12"/>
+      <w:footerReference w:type="first" r:id="rId13"/>
       <w:pgSz w:w="12240" w:h="15840"/>
       <w:pgMar w:top="1440" w:right="1440" w:bottom="1440" w:left="1440" w:header="720" w:footer="720" w:gutter="0"/>
       <w:pgNumType w:start="1"/>
@@ -697,22 +1947,145 @@
 </w:document>
 </file>
 
+<file path=word/endnotes.xml><?xml version="1.0" encoding="utf-8"?>
+<w:endnotes xmlns:wpc="http://schemas.microsoft.com/office/word/2010/wordprocessingCanvas" xmlns:cx="http://schemas.microsoft.com/office/drawing/2014/chartex" xmlns:cx1="http://schemas.microsoft.com/office/drawing/2015/9/8/chartex" xmlns:cx2="http://schemas.microsoft.com/office/drawing/2015/10/21/chartex" xmlns:cx3="http://schemas.microsoft.com/office/drawing/2016/5/9/chartex" xmlns:cx4="http://schemas.microsoft.com/office/drawing/2016/5/10/chartex" xmlns:cx5="http://schemas.microsoft.com/office/drawing/2016/5/11/chartex" xmlns:cx6="http://schemas.microsoft.com/office/drawing/2016/5/12/chartex" xmlns:cx7="http://schemas.microsoft.com/office/drawing/2016/5/13/chartex" xmlns:cx8="http://schemas.microsoft.com/office/drawing/2016/5/14/chartex" xmlns:mc="http://schemas.openxmlformats.org/markup-compatibility/2006" xmlns:aink="http://schemas.microsoft.com/office/drawing/2016/ink" xmlns:am3d="http://schemas.microsoft.com/office/drawing/2017/model3d" xmlns:o="urn:schemas-microsoft-com:office:office" xmlns:oel="http://schemas.microsoft.com/office/2019/extlst" xmlns:r="http://schemas.openxmlformats.org/officeDocument/2006/relationships" xmlns:m="http://schemas.openxmlformats.org/officeDocument/2006/math" xmlns:v="urn:schemas-microsoft-com:vml" xmlns:wp14="http://schemas.microsoft.com/office/word/2010/wordprocessingDrawing" xmlns:wp="http://schemas.openxmlformats.org/drawingml/2006/wordprocessingDrawing" xmlns:w10="urn:schemas-microsoft-com:office:word" xmlns:w="http://schemas.openxmlformats.org/wordprocessingml/2006/main" xmlns:w14="http://schemas.microsoft.com/office/word/2010/wordml" xmlns:w15="http://schemas.microsoft.com/office/word/2012/wordml" xmlns:w16cex="http://schemas.microsoft.com/office/word/2018/wordml/cex" xmlns:w16cid="http://schemas.microsoft.com/office/word/2016/wordml/cid" xmlns:w16="http://schemas.microsoft.com/office/word/2018/wordml" xmlns:w16du="http://schemas.microsoft.com/office/word/2023/wordml/word16du" xmlns:w16sdtdh="http://schemas.microsoft.com/office/word/2020/wordml/sdtdatahash" xmlns:w16sdtfl="http://schemas.microsoft.com/office/word/2024/wordml/sdtformatlock" xmlns:w16se="http://schemas.microsoft.com/office/word/2015/wordml/symex" xmlns:wpg="http://schemas.microsoft.com/office/word/2010/wordprocessingGroup" xmlns:wpi="http://schemas.microsoft.com/office/word/2010/wordprocessingInk" xmlns:wne="http://schemas.microsoft.com/office/word/2006/wordml" xmlns:wps="http://schemas.microsoft.com/office/word/2010/wordprocessingShape" mc:Ignorable="w14 w15 w16se w16cid w16 w16cex w16sdtdh w16sdtfl w16du wp14">
+  <w:endnote w:type="separator" w:id="-1">
+    <w:p>
+      <w:pPr>
+        <w:spacing w:line="240" w:lineRule="auto"/>
+      </w:pPr>
+      <w:r>
+        <w:separator/>
+      </w:r>
+    </w:p>
+  </w:endnote>
+  <w:endnote w:type="continuationSeparator" w:id="0">
+    <w:p>
+      <w:pPr>
+        <w:spacing w:line="240" w:lineRule="auto"/>
+      </w:pPr>
+      <w:r>
+        <w:continuationSeparator/>
+      </w:r>
+    </w:p>
+  </w:endnote>
+  <w:endnote w:type="continuationNotice" w:id="1">
+    <w:p>
+      <w:pPr>
+        <w:spacing w:line="240" w:lineRule="auto"/>
+      </w:pPr>
+    </w:p>
+  </w:endnote>
+</w:endnotes>
+</file>
+
+<file path=word/footer1.xml><?xml version="1.0" encoding="utf-8"?>
+<w:ftr xmlns:wpc="http://schemas.microsoft.com/office/word/2010/wordprocessingCanvas" xmlns:cx="http://schemas.microsoft.com/office/drawing/2014/chartex" xmlns:cx1="http://schemas.microsoft.com/office/drawing/2015/9/8/chartex" xmlns:cx2="http://schemas.microsoft.com/office/drawing/2015/10/21/chartex" xmlns:cx3="http://schemas.microsoft.com/office/drawing/2016/5/9/chartex" xmlns:cx4="http://schemas.microsoft.com/office/drawing/2016/5/10/chartex" xmlns:cx5="http://schemas.microsoft.com/office/drawing/2016/5/11/chartex" xmlns:cx6="http://schemas.microsoft.com/office/drawing/2016/5/12/chartex" xmlns:cx7="http://schemas.microsoft.com/office/drawing/2016/5/13/chartex" xmlns:cx8="http://schemas.microsoft.com/office/drawing/2016/5/14/chartex" xmlns:mc="http://schemas.openxmlformats.org/markup-compatibility/2006" xmlns:aink="http://schemas.microsoft.com/office/drawing/2016/ink" xmlns:am3d="http://schemas.microsoft.com/office/drawing/2017/model3d" xmlns:o="urn:schemas-microsoft-com:office:office" xmlns:oel="http://schemas.microsoft.com/office/2019/extlst" xmlns:r="http://schemas.openxmlformats.org/officeDocument/2006/relationships" xmlns:m="http://schemas.openxmlformats.org/officeDocument/2006/math" xmlns:v="urn:schemas-microsoft-com:vml" xmlns:wp14="http://schemas.microsoft.com/office/word/2010/wordprocessingDrawing" xmlns:wp="http://schemas.openxmlformats.org/drawingml/2006/wordprocessingDrawing" xmlns:w10="urn:schemas-microsoft-com:office:word" xmlns:w="http://schemas.openxmlformats.org/wordprocessingml/2006/main" xmlns:w14="http://schemas.microsoft.com/office/word/2010/wordml" xmlns:w15="http://schemas.microsoft.com/office/word/2012/wordml" xmlns:w16cex="http://schemas.microsoft.com/office/word/2018/wordml/cex" xmlns:w16cid="http://schemas.microsoft.com/office/word/2016/wordml/cid" xmlns:w16="http://schemas.microsoft.com/office/word/2018/wordml" xmlns:w16du="http://schemas.microsoft.com/office/word/2023/wordml/word16du" xmlns:w16sdtdh="http://schemas.microsoft.com/office/word/2020/wordml/sdtdatahash" xmlns:w16sdtfl="http://schemas.microsoft.com/office/word/2024/wordml/sdtformatlock" xmlns:w16se="http://schemas.microsoft.com/office/word/2015/wordml/symex" xmlns:wpg="http://schemas.microsoft.com/office/word/2010/wordprocessingGroup" xmlns:wpi="http://schemas.microsoft.com/office/word/2010/wordprocessingInk" xmlns:wne="http://schemas.microsoft.com/office/word/2006/wordml" xmlns:wps="http://schemas.microsoft.com/office/word/2010/wordprocessingShape" mc:Ignorable="w14 w15 w16se w16cid w16 w16cex w16sdtdh w16sdtfl w16du wp14">
+  <w:p>
+    <w:pPr>
+      <w:pStyle w:val="Footer"/>
+    </w:pPr>
+  </w:p>
+</w:ftr>
+</file>
+
+<file path=word/footer2.xml><?xml version="1.0" encoding="utf-8"?>
+<w:ftr xmlns:wpc="http://schemas.microsoft.com/office/word/2010/wordprocessingCanvas" xmlns:cx="http://schemas.microsoft.com/office/drawing/2014/chartex" xmlns:cx1="http://schemas.microsoft.com/office/drawing/2015/9/8/chartex" xmlns:cx2="http://schemas.microsoft.com/office/drawing/2015/10/21/chartex" xmlns:cx3="http://schemas.microsoft.com/office/drawing/2016/5/9/chartex" xmlns:cx4="http://schemas.microsoft.com/office/drawing/2016/5/10/chartex" xmlns:cx5="http://schemas.microsoft.com/office/drawing/2016/5/11/chartex" xmlns:cx6="http://schemas.microsoft.com/office/drawing/2016/5/12/chartex" xmlns:cx7="http://schemas.microsoft.com/office/drawing/2016/5/13/chartex" xmlns:cx8="http://schemas.microsoft.com/office/drawing/2016/5/14/chartex" xmlns:mc="http://schemas.openxmlformats.org/markup-compatibility/2006" xmlns:aink="http://schemas.microsoft.com/office/drawing/2016/ink" xmlns:am3d="http://schemas.microsoft.com/office/drawing/2017/model3d" xmlns:o="urn:schemas-microsoft-com:office:office" xmlns:oel="http://schemas.microsoft.com/office/2019/extlst" xmlns:r="http://schemas.openxmlformats.org/officeDocument/2006/relationships" xmlns:m="http://schemas.openxmlformats.org/officeDocument/2006/math" xmlns:v="urn:schemas-microsoft-com:vml" xmlns:wp14="http://schemas.microsoft.com/office/word/2010/wordprocessingDrawing" xmlns:wp="http://schemas.openxmlformats.org/drawingml/2006/wordprocessingDrawing" xmlns:w10="urn:schemas-microsoft-com:office:word" xmlns:w="http://schemas.openxmlformats.org/wordprocessingml/2006/main" xmlns:w14="http://schemas.microsoft.com/office/word/2010/wordml" xmlns:w15="http://schemas.microsoft.com/office/word/2012/wordml" xmlns:w16cex="http://schemas.microsoft.com/office/word/2018/wordml/cex" xmlns:w16cid="http://schemas.microsoft.com/office/word/2016/wordml/cid" xmlns:w16="http://schemas.microsoft.com/office/word/2018/wordml" xmlns:w16du="http://schemas.microsoft.com/office/word/2023/wordml/word16du" xmlns:w16sdtdh="http://schemas.microsoft.com/office/word/2020/wordml/sdtdatahash" xmlns:w16sdtfl="http://schemas.microsoft.com/office/word/2024/wordml/sdtformatlock" xmlns:w16se="http://schemas.microsoft.com/office/word/2015/wordml/symex" xmlns:wpg="http://schemas.microsoft.com/office/word/2010/wordprocessingGroup" xmlns:wpi="http://schemas.microsoft.com/office/word/2010/wordprocessingInk" xmlns:wne="http://schemas.microsoft.com/office/word/2006/wordml" xmlns:wps="http://schemas.microsoft.com/office/word/2010/wordprocessingShape" mc:Ignorable="w14 w15 w16se w16cid w16 w16cex w16sdtdh w16sdtfl w16du wp14">
+  <w:p>
+    <w:pPr>
+      <w:pStyle w:val="Footer"/>
+    </w:pPr>
+  </w:p>
+</w:ftr>
+</file>
+
+<file path=word/footer3.xml><?xml version="1.0" encoding="utf-8"?>
+<w:ftr xmlns:wpc="http://schemas.microsoft.com/office/word/2010/wordprocessingCanvas" xmlns:cx="http://schemas.microsoft.com/office/drawing/2014/chartex" xmlns:cx1="http://schemas.microsoft.com/office/drawing/2015/9/8/chartex" xmlns:cx2="http://schemas.microsoft.com/office/drawing/2015/10/21/chartex" xmlns:cx3="http://schemas.microsoft.com/office/drawing/2016/5/9/chartex" xmlns:cx4="http://schemas.microsoft.com/office/drawing/2016/5/10/chartex" xmlns:cx5="http://schemas.microsoft.com/office/drawing/2016/5/11/chartex" xmlns:cx6="http://schemas.microsoft.com/office/drawing/2016/5/12/chartex" xmlns:cx7="http://schemas.microsoft.com/office/drawing/2016/5/13/chartex" xmlns:cx8="http://schemas.microsoft.com/office/drawing/2016/5/14/chartex" xmlns:mc="http://schemas.openxmlformats.org/markup-compatibility/2006" xmlns:aink="http://schemas.microsoft.com/office/drawing/2016/ink" xmlns:am3d="http://schemas.microsoft.com/office/drawing/2017/model3d" xmlns:o="urn:schemas-microsoft-com:office:office" xmlns:oel="http://schemas.microsoft.com/office/2019/extlst" xmlns:r="http://schemas.openxmlformats.org/officeDocument/2006/relationships" xmlns:m="http://schemas.openxmlformats.org/officeDocument/2006/math" xmlns:v="urn:schemas-microsoft-com:vml" xmlns:wp14="http://schemas.microsoft.com/office/word/2010/wordprocessingDrawing" xmlns:wp="http://schemas.openxmlformats.org/drawingml/2006/wordprocessingDrawing" xmlns:w10="urn:schemas-microsoft-com:office:word" xmlns:w="http://schemas.openxmlformats.org/wordprocessingml/2006/main" xmlns:w14="http://schemas.microsoft.com/office/word/2010/wordml" xmlns:w15="http://schemas.microsoft.com/office/word/2012/wordml" xmlns:w16cex="http://schemas.microsoft.com/office/word/2018/wordml/cex" xmlns:w16cid="http://schemas.microsoft.com/office/word/2016/wordml/cid" xmlns:w16="http://schemas.microsoft.com/office/word/2018/wordml" xmlns:w16du="http://schemas.microsoft.com/office/word/2023/wordml/word16du" xmlns:w16sdtdh="http://schemas.microsoft.com/office/word/2020/wordml/sdtdatahash" xmlns:w16sdtfl="http://schemas.microsoft.com/office/word/2024/wordml/sdtformatlock" xmlns:w16se="http://schemas.microsoft.com/office/word/2015/wordml/symex" xmlns:wpg="http://schemas.microsoft.com/office/word/2010/wordprocessingGroup" xmlns:wpi="http://schemas.microsoft.com/office/word/2010/wordprocessingInk" xmlns:wne="http://schemas.microsoft.com/office/word/2006/wordml" xmlns:wps="http://schemas.microsoft.com/office/word/2010/wordprocessingShape" mc:Ignorable="w14 w15 w16se w16cid w16 w16cex w16sdtdh w16sdtfl w16du wp14">
+  <w:p>
+    <w:pPr>
+      <w:pStyle w:val="Footer"/>
+    </w:pPr>
+  </w:p>
+</w:ftr>
+</file>
+
+<file path=word/footnotes.xml><?xml version="1.0" encoding="utf-8"?>
+<w:footnotes xmlns:wpc="http://schemas.microsoft.com/office/word/2010/wordprocessingCanvas" xmlns:cx="http://schemas.microsoft.com/office/drawing/2014/chartex" xmlns:cx1="http://schemas.microsoft.com/office/drawing/2015/9/8/chartex" xmlns:cx2="http://schemas.microsoft.com/office/drawing/2015/10/21/chartex" xmlns:cx3="http://schemas.microsoft.com/office/drawing/2016/5/9/chartex" xmlns:cx4="http://schemas.microsoft.com/office/drawing/2016/5/10/chartex" xmlns:cx5="http://schemas.microsoft.com/office/drawing/2016/5/11/chartex" xmlns:cx6="http://schemas.microsoft.com/office/drawing/2016/5/12/chartex" xmlns:cx7="http://schemas.microsoft.com/office/drawing/2016/5/13/chartex" xmlns:cx8="http://schemas.microsoft.com/office/drawing/2016/5/14/chartex" xmlns:mc="http://schemas.openxmlformats.org/markup-compatibility/2006" xmlns:aink="http://schemas.microsoft.com/office/drawing/2016/ink" xmlns:am3d="http://schemas.microsoft.com/office/drawing/2017/model3d" xmlns:o="urn:schemas-microsoft-com:office:office" xmlns:oel="http://schemas.microsoft.com/office/2019/extlst" xmlns:r="http://schemas.openxmlformats.org/officeDocument/2006/relationships" xmlns:m="http://schemas.openxmlformats.org/officeDocument/2006/math" xmlns:v="urn:schemas-microsoft-com:vml" xmlns:wp14="http://schemas.microsoft.com/office/word/2010/wordprocessingDrawing" xmlns:wp="http://schemas.openxmlformats.org/drawingml/2006/wordprocessingDrawing" xmlns:w10="urn:schemas-microsoft-com:office:word" xmlns:w="http://schemas.openxmlformats.org/wordprocessingml/2006/main" xmlns:w14="http://schemas.microsoft.com/office/word/2010/wordml" xmlns:w15="http://schemas.microsoft.com/office/word/2012/wordml" xmlns:w16cex="http://schemas.microsoft.com/office/word/2018/wordml/cex" xmlns:w16cid="http://schemas.microsoft.com/office/word/2016/wordml/cid" xmlns:w16="http://schemas.microsoft.com/office/word/2018/wordml" xmlns:w16du="http://schemas.microsoft.com/office/word/2023/wordml/word16du" xmlns:w16sdtdh="http://schemas.microsoft.com/office/word/2020/wordml/sdtdatahash" xmlns:w16sdtfl="http://schemas.microsoft.com/office/word/2024/wordml/sdtformatlock" xmlns:w16se="http://schemas.microsoft.com/office/word/2015/wordml/symex" xmlns:wpg="http://schemas.microsoft.com/office/word/2010/wordprocessingGroup" xmlns:wpi="http://schemas.microsoft.com/office/word/2010/wordprocessingInk" xmlns:wne="http://schemas.microsoft.com/office/word/2006/wordml" xmlns:wps="http://schemas.microsoft.com/office/word/2010/wordprocessingShape" mc:Ignorable="w14 w15 w16se w16cid w16 w16cex w16sdtdh w16sdtfl w16du wp14">
+  <w:footnote w:type="separator" w:id="-1">
+    <w:p>
+      <w:pPr>
+        <w:spacing w:line="240" w:lineRule="auto"/>
+      </w:pPr>
+      <w:r>
+        <w:separator/>
+      </w:r>
+    </w:p>
+  </w:footnote>
+  <w:footnote w:type="continuationSeparator" w:id="0">
+    <w:p>
+      <w:pPr>
+        <w:spacing w:line="240" w:lineRule="auto"/>
+      </w:pPr>
+      <w:r>
+        <w:continuationSeparator/>
+      </w:r>
+    </w:p>
+  </w:footnote>
+  <w:footnote w:type="continuationNotice" w:id="1">
+    <w:p>
+      <w:pPr>
+        <w:spacing w:line="240" w:lineRule="auto"/>
+      </w:pPr>
+    </w:p>
+  </w:footnote>
+</w:footnotes>
+</file>
+
+<file path=word/header1.xml><?xml version="1.0" encoding="utf-8"?>
+<w:hdr xmlns:wpc="http://schemas.microsoft.com/office/word/2010/wordprocessingCanvas" xmlns:cx="http://schemas.microsoft.com/office/drawing/2014/chartex" xmlns:cx1="http://schemas.microsoft.com/office/drawing/2015/9/8/chartex" xmlns:cx2="http://schemas.microsoft.com/office/drawing/2015/10/21/chartex" xmlns:cx3="http://schemas.microsoft.com/office/drawing/2016/5/9/chartex" xmlns:cx4="http://schemas.microsoft.com/office/drawing/2016/5/10/chartex" xmlns:cx5="http://schemas.microsoft.com/office/drawing/2016/5/11/chartex" xmlns:cx6="http://schemas.microsoft.com/office/drawing/2016/5/12/chartex" xmlns:cx7="http://schemas.microsoft.com/office/drawing/2016/5/13/chartex" xmlns:cx8="http://schemas.microsoft.com/office/drawing/2016/5/14/chartex" xmlns:mc="http://schemas.openxmlformats.org/markup-compatibility/2006" xmlns:aink="http://schemas.microsoft.com/office/drawing/2016/ink" xmlns:am3d="http://schemas.microsoft.com/office/drawing/2017/model3d" xmlns:o="urn:schemas-microsoft-com:office:office" xmlns:oel="http://schemas.microsoft.com/office/2019/extlst" xmlns:r="http://schemas.openxmlformats.org/officeDocument/2006/relationships" xmlns:m="http://schemas.openxmlformats.org/officeDocument/2006/math" xmlns:v="urn:schemas-microsoft-com:vml" xmlns:wp14="http://schemas.microsoft.com/office/word/2010/wordprocessingDrawing" xmlns:wp="http://schemas.openxmlformats.org/drawingml/2006/wordprocessingDrawing" xmlns:w10="urn:schemas-microsoft-com:office:word" xmlns:w="http://schemas.openxmlformats.org/wordprocessingml/2006/main" xmlns:w14="http://schemas.microsoft.com/office/word/2010/wordml" xmlns:w15="http://schemas.microsoft.com/office/word/2012/wordml" xmlns:w16cex="http://schemas.microsoft.com/office/word/2018/wordml/cex" xmlns:w16cid="http://schemas.microsoft.com/office/word/2016/wordml/cid" xmlns:w16="http://schemas.microsoft.com/office/word/2018/wordml" xmlns:w16du="http://schemas.microsoft.com/office/word/2023/wordml/word16du" xmlns:w16sdtdh="http://schemas.microsoft.com/office/word/2020/wordml/sdtdatahash" xmlns:w16sdtfl="http://schemas.microsoft.com/office/word/2024/wordml/sdtformatlock" xmlns:w16se="http://schemas.microsoft.com/office/word/2015/wordml/symex" xmlns:wpg="http://schemas.microsoft.com/office/word/2010/wordprocessingGroup" xmlns:wpi="http://schemas.microsoft.com/office/word/2010/wordprocessingInk" xmlns:wne="http://schemas.microsoft.com/office/word/2006/wordml" xmlns:wps="http://schemas.microsoft.com/office/word/2010/wordprocessingShape" mc:Ignorable="w14 w15 w16se w16cid w16 w16cex w16sdtdh w16sdtfl w16du wp14">
+  <w:p>
+    <w:pPr>
+      <w:pStyle w:val="Header"/>
+    </w:pPr>
+  </w:p>
+</w:hdr>
+</file>
+
+<file path=word/header2.xml><?xml version="1.0" encoding="utf-8"?>
+<w:hdr xmlns:wpc="http://schemas.microsoft.com/office/word/2010/wordprocessingCanvas" xmlns:cx="http://schemas.microsoft.com/office/drawing/2014/chartex" xmlns:cx1="http://schemas.microsoft.com/office/drawing/2015/9/8/chartex" xmlns:cx2="http://schemas.microsoft.com/office/drawing/2015/10/21/chartex" xmlns:cx3="http://schemas.microsoft.com/office/drawing/2016/5/9/chartex" xmlns:cx4="http://schemas.microsoft.com/office/drawing/2016/5/10/chartex" xmlns:cx5="http://schemas.microsoft.com/office/drawing/2016/5/11/chartex" xmlns:cx6="http://schemas.microsoft.com/office/drawing/2016/5/12/chartex" xmlns:cx7="http://schemas.microsoft.com/office/drawing/2016/5/13/chartex" xmlns:cx8="http://schemas.microsoft.com/office/drawing/2016/5/14/chartex" xmlns:mc="http://schemas.openxmlformats.org/markup-compatibility/2006" xmlns:aink="http://schemas.microsoft.com/office/drawing/2016/ink" xmlns:am3d="http://schemas.microsoft.com/office/drawing/2017/model3d" xmlns:o="urn:schemas-microsoft-com:office:office" xmlns:oel="http://schemas.microsoft.com/office/2019/extlst" xmlns:r="http://schemas.openxmlformats.org/officeDocument/2006/relationships" xmlns:m="http://schemas.openxmlformats.org/officeDocument/2006/math" xmlns:v="urn:schemas-microsoft-com:vml" xmlns:wp14="http://schemas.microsoft.com/office/word/2010/wordprocessingDrawing" xmlns:wp="http://schemas.openxmlformats.org/drawingml/2006/wordprocessingDrawing" xmlns:w10="urn:schemas-microsoft-com:office:word" xmlns:w="http://schemas.openxmlformats.org/wordprocessingml/2006/main" xmlns:w14="http://schemas.microsoft.com/office/word/2010/wordml" xmlns:w15="http://schemas.microsoft.com/office/word/2012/wordml" xmlns:w16cex="http://schemas.microsoft.com/office/word/2018/wordml/cex" xmlns:w16cid="http://schemas.microsoft.com/office/word/2016/wordml/cid" xmlns:w16="http://schemas.microsoft.com/office/word/2018/wordml" xmlns:w16du="http://schemas.microsoft.com/office/word/2023/wordml/word16du" xmlns:w16sdtdh="http://schemas.microsoft.com/office/word/2020/wordml/sdtdatahash" xmlns:w16sdtfl="http://schemas.microsoft.com/office/word/2024/wordml/sdtformatlock" xmlns:w16se="http://schemas.microsoft.com/office/word/2015/wordml/symex" xmlns:wpg="http://schemas.microsoft.com/office/word/2010/wordprocessingGroup" xmlns:wpi="http://schemas.microsoft.com/office/word/2010/wordprocessingInk" xmlns:wne="http://schemas.microsoft.com/office/word/2006/wordml" xmlns:wps="http://schemas.microsoft.com/office/word/2010/wordprocessingShape" mc:Ignorable="w14 w15 w16se w16cid w16 w16cex w16sdtdh w16sdtfl w16du wp14">
+  <w:p>
+    <w:pPr>
+      <w:pStyle w:val="Header"/>
+    </w:pPr>
+  </w:p>
+</w:hdr>
+</file>
+
+<file path=word/header3.xml><?xml version="1.0" encoding="utf-8"?>
+<w:hdr xmlns:wpc="http://schemas.microsoft.com/office/word/2010/wordprocessingCanvas" xmlns:cx="http://schemas.microsoft.com/office/drawing/2014/chartex" xmlns:cx1="http://schemas.microsoft.com/office/drawing/2015/9/8/chartex" xmlns:cx2="http://schemas.microsoft.com/office/drawing/2015/10/21/chartex" xmlns:cx3="http://schemas.microsoft.com/office/drawing/2016/5/9/chartex" xmlns:cx4="http://schemas.microsoft.com/office/drawing/2016/5/10/chartex" xmlns:cx5="http://schemas.microsoft.com/office/drawing/2016/5/11/chartex" xmlns:cx6="http://schemas.microsoft.com/office/drawing/2016/5/12/chartex" xmlns:cx7="http://schemas.microsoft.com/office/drawing/2016/5/13/chartex" xmlns:cx8="http://schemas.microsoft.com/office/drawing/2016/5/14/chartex" xmlns:mc="http://schemas.openxmlformats.org/markup-compatibility/2006" xmlns:aink="http://schemas.microsoft.com/office/drawing/2016/ink" xmlns:am3d="http://schemas.microsoft.com/office/drawing/2017/model3d" xmlns:o="urn:schemas-microsoft-com:office:office" xmlns:oel="http://schemas.microsoft.com/office/2019/extlst" xmlns:r="http://schemas.openxmlformats.org/officeDocument/2006/relationships" xmlns:m="http://schemas.openxmlformats.org/officeDocument/2006/math" xmlns:v="urn:schemas-microsoft-com:vml" xmlns:wp14="http://schemas.microsoft.com/office/word/2010/wordprocessingDrawing" xmlns:wp="http://schemas.openxmlformats.org/drawingml/2006/wordprocessingDrawing" xmlns:w10="urn:schemas-microsoft-com:office:word" xmlns:w="http://schemas.openxmlformats.org/wordprocessingml/2006/main" xmlns:w14="http://schemas.microsoft.com/office/word/2010/wordml" xmlns:w15="http://schemas.microsoft.com/office/word/2012/wordml" xmlns:w16cex="http://schemas.microsoft.com/office/word/2018/wordml/cex" xmlns:w16cid="http://schemas.microsoft.com/office/word/2016/wordml/cid" xmlns:w16="http://schemas.microsoft.com/office/word/2018/wordml" xmlns:w16du="http://schemas.microsoft.com/office/word/2023/wordml/word16du" xmlns:w16sdtdh="http://schemas.microsoft.com/office/word/2020/wordml/sdtdatahash" xmlns:w16sdtfl="http://schemas.microsoft.com/office/word/2024/wordml/sdtformatlock" xmlns:w16se="http://schemas.microsoft.com/office/word/2015/wordml/symex" xmlns:wpg="http://schemas.microsoft.com/office/word/2010/wordprocessingGroup" xmlns:wpi="http://schemas.microsoft.com/office/word/2010/wordprocessingInk" xmlns:wne="http://schemas.microsoft.com/office/word/2006/wordml" xmlns:wps="http://schemas.microsoft.com/office/word/2010/wordprocessingShape" mc:Ignorable="w14 w15 w16se w16cid w16 w16cex w16sdtdh w16sdtfl w16du wp14">
+  <w:p>
+    <w:pPr>
+      <w:pStyle w:val="Header"/>
+    </w:pPr>
+  </w:p>
+</w:hdr>
+</file>
+
 <file path=word/numbering.xml><?xml version="1.0" encoding="utf-8"?>
 <w:numbering xmlns:wpc="http://schemas.microsoft.com/office/word/2010/wordprocessingCanvas" xmlns:cx="http://schemas.microsoft.com/office/drawing/2014/chartex" xmlns:cx1="http://schemas.microsoft.com/office/drawing/2015/9/8/chartex" xmlns:cx2="http://schemas.microsoft.com/office/drawing/2015/10/21/chartex" xmlns:cx3="http://schemas.microsoft.com/office/drawing/2016/5/9/chartex" xmlns:cx4="http://schemas.microsoft.com/office/drawing/2016/5/10/chartex" xmlns:cx5="http://schemas.microsoft.com/office/drawing/2016/5/11/chartex" xmlns:cx6="http://schemas.microsoft.com/office/drawing/2016/5/12/chartex" xmlns:cx7="http://schemas.microsoft.com/office/drawing/2016/5/13/chartex" xmlns:cx8="http://schemas.microsoft.com/office/drawing/2016/5/14/chartex" xmlns:mc="http://schemas.openxmlformats.org/markup-compatibility/2006" xmlns:aink="http://schemas.microsoft.com/office/drawing/2016/ink" xmlns:am3d="http://schemas.microsoft.com/office/drawing/2017/model3d" xmlns:o="urn:schemas-microsoft-com:office:office" xmlns:oel="http://schemas.microsoft.com/office/2019/extlst" xmlns:r="http://schemas.openxmlformats.org/officeDocument/2006/relationships" xmlns:m="http://schemas.openxmlformats.org/officeDocument/2006/math" xmlns:v="urn:schemas-microsoft-com:vml" xmlns:wp14="http://schemas.microsoft.com/office/word/2010/wordprocessingDrawing" xmlns:wp="http://schemas.openxmlformats.org/drawingml/2006/wordprocessingDrawing" xmlns:w10="urn:schemas-microsoft-com:office:word" xmlns:w="http://schemas.openxmlformats.org/wordprocessingml/2006/main" xmlns:w14="http://schemas.microsoft.com/office/word/2010/wordml" xmlns:w15="http://schemas.microsoft.com/office/word/2012/wordml" xmlns:w16cex="http://schemas.microsoft.com/office/word/2018/wordml/cex" xmlns:w16cid="http://schemas.microsoft.com/office/word/2016/wordml/cid" xmlns:w16="http://schemas.microsoft.com/office/word/2018/wordml" xmlns:w16du="http://schemas.microsoft.com/office/word/2023/wordml/word16du" xmlns:w16sdtdh="http://schemas.microsoft.com/office/word/2020/wordml/sdtdatahash" xmlns:w16sdtfl="http://schemas.microsoft.com/office/word/2024/wordml/sdtformatlock" xmlns:w16se="http://schemas.microsoft.com/office/word/2015/wordml/symex" xmlns:wpg="http://schemas.microsoft.com/office/word/2010/wordprocessingGroup" xmlns:wpi="http://schemas.microsoft.com/office/word/2010/wordprocessingInk" xmlns:wne="http://schemas.microsoft.com/office/word/2006/wordml" xmlns:wps="http://schemas.microsoft.com/office/word/2010/wordprocessingShape" mc:Ignorable="w14 w15 w16se w16cid w16 w16cex w16sdtdh w16sdtfl w16du wp14">
   <w:abstractNum w:abstractNumId="0" w15:restartNumberingAfterBreak="0">
-    <w:nsid w:val="63F86648"/>
+    <w:nsid w:val="7B583318"/>
     <w:multiLevelType w:val="hybridMultilevel"/>
-    <w:tmpl w:val="64D0EBF8"/>
-    <w:lvl w:ilvl="0" w:tplc="04090001">
-      <w:start w:val="1"/>
+    <w:tmpl w:val="263AEE22"/>
+    <w:lvl w:ilvl="0" w:tplc="F66C3178">
       <w:numFmt w:val="bullet"/>
-      <w:lvlText w:val=""/>
+      <w:lvlText w:val="-"/>
       <w:lvlJc w:val="left"/>
       <w:pPr>
         <w:ind w:left="720" w:hanging="360"/>
       </w:pPr>
       <w:rPr>
-        <w:rFonts w:ascii="Symbol" w:hAnsi="Symbol" w:hint="default"/>
+        <w:rFonts w:ascii="Arial" w:eastAsia="Arial" w:hAnsi="Arial" w:cs="Arial" w:hint="default"/>
       </w:rPr>
     </w:lvl>
     <w:lvl w:ilvl="1" w:tplc="04090003" w:tentative="1">
@@ -724,7 +2097,7 @@
         <w:ind w:left="1440" w:hanging="360"/>
       </w:pPr>
       <w:rPr>
-        <w:rFonts w:ascii="Courier New" w:hAnsi="Courier New" w:cs="Courier New" w:hint="default"/>
+        <w:rFonts w:ascii="Courier New" w:hAnsi="Courier New" w:hint="default"/>
       </w:rPr>
     </w:lvl>
     <w:lvl w:ilvl="2" w:tplc="04090005" w:tentative="1">
@@ -760,7 +2133,7 @@
         <w:ind w:left="3600" w:hanging="360"/>
       </w:pPr>
       <w:rPr>
-        <w:rFonts w:ascii="Courier New" w:hAnsi="Courier New" w:cs="Courier New" w:hint="default"/>
+        <w:rFonts w:ascii="Courier New" w:hAnsi="Courier New" w:hint="default"/>
       </w:rPr>
     </w:lvl>
     <w:lvl w:ilvl="5" w:tplc="04090005" w:tentative="1">
@@ -796,7 +2169,7 @@
         <w:ind w:left="5760" w:hanging="360"/>
       </w:pPr>
       <w:rPr>
-        <w:rFonts w:ascii="Courier New" w:hAnsi="Courier New" w:cs="Courier New" w:hint="default"/>
+        <w:rFonts w:ascii="Courier New" w:hAnsi="Courier New" w:hint="default"/>
       </w:rPr>
     </w:lvl>
     <w:lvl w:ilvl="8" w:tplc="04090005" w:tentative="1">
@@ -812,10 +2185,18 @@
       </w:rPr>
     </w:lvl>
   </w:abstractNum>
-  <w:num w:numId="1" w16cid:durableId="1248344950">
+  <w:num w:numId="1" w16cid:durableId="388575571">
     <w:abstractNumId w:val="0"/>
   </w:num>
 </w:numbering>
+</file>
+
+<file path=word/people.xml><?xml version="1.0" encoding="utf-8"?>
+<w15:people xmlns:wpc="http://schemas.microsoft.com/office/word/2010/wordprocessingCanvas" xmlns:cx="http://schemas.microsoft.com/office/drawing/2014/chartex" xmlns:cx1="http://schemas.microsoft.com/office/drawing/2015/9/8/chartex" xmlns:cx2="http://schemas.microsoft.com/office/drawing/2015/10/21/chartex" xmlns:cx3="http://schemas.microsoft.com/office/drawing/2016/5/9/chartex" xmlns:cx4="http://schemas.microsoft.com/office/drawing/2016/5/10/chartex" xmlns:cx5="http://schemas.microsoft.com/office/drawing/2016/5/11/chartex" xmlns:cx6="http://schemas.microsoft.com/office/drawing/2016/5/12/chartex" xmlns:cx7="http://schemas.microsoft.com/office/drawing/2016/5/13/chartex" xmlns:cx8="http://schemas.microsoft.com/office/drawing/2016/5/14/chartex" xmlns:mc="http://schemas.openxmlformats.org/markup-compatibility/2006" xmlns:aink="http://schemas.microsoft.com/office/drawing/2016/ink" xmlns:am3d="http://schemas.microsoft.com/office/drawing/2017/model3d" xmlns:o="urn:schemas-microsoft-com:office:office" xmlns:oel="http://schemas.microsoft.com/office/2019/extlst" xmlns:r="http://schemas.openxmlformats.org/officeDocument/2006/relationships" xmlns:m="http://schemas.openxmlformats.org/officeDocument/2006/math" xmlns:v="urn:schemas-microsoft-com:vml" xmlns:wp14="http://schemas.microsoft.com/office/word/2010/wordprocessingDrawing" xmlns:wp="http://schemas.openxmlformats.org/drawingml/2006/wordprocessingDrawing" xmlns:w10="urn:schemas-microsoft-com:office:word" xmlns:w="http://schemas.openxmlformats.org/wordprocessingml/2006/main" xmlns:w14="http://schemas.microsoft.com/office/word/2010/wordml" xmlns:w15="http://schemas.microsoft.com/office/word/2012/wordml" xmlns:w16cex="http://schemas.microsoft.com/office/word/2018/wordml/cex" xmlns:w16cid="http://schemas.microsoft.com/office/word/2016/wordml/cid" xmlns:w16="http://schemas.microsoft.com/office/word/2018/wordml" xmlns:w16du="http://schemas.microsoft.com/office/word/2023/wordml/word16du" xmlns:w16sdtdh="http://schemas.microsoft.com/office/word/2020/wordml/sdtdatahash" xmlns:w16sdtfl="http://schemas.microsoft.com/office/word/2024/wordml/sdtformatlock" xmlns:w16se="http://schemas.microsoft.com/office/word/2015/wordml/symex" xmlns:wpg="http://schemas.microsoft.com/office/word/2010/wordprocessingGroup" xmlns:wpi="http://schemas.microsoft.com/office/word/2010/wordprocessingInk" xmlns:wne="http://schemas.microsoft.com/office/word/2006/wordml" xmlns:wps="http://schemas.microsoft.com/office/word/2010/wordprocessingShape" mc:Ignorable="w14 w15 w16se w16cid w16 w16cex w16sdtdh w16sdtfl w16du wp14">
+  <w15:person w15:author="Rushovich,Tamara">
+    <w15:presenceInfo w15:providerId="AD" w15:userId="S::tr842@drexel.edu::6ea65111-83b9-4405-a835-9ee949ba0981"/>
+  </w15:person>
+</w15:people>
 </file>
 
 <file path=word/styles.xml><?xml version="1.0" encoding="utf-8"?>
@@ -826,7 +2207,7 @@
         <w:rFonts w:ascii="Arial" w:eastAsia="Arial" w:hAnsi="Arial" w:cs="Arial"/>
         <w:sz w:val="22"/>
         <w:szCs w:val="22"/>
-        <w:lang w:val="en" w:eastAsia="en-US" w:bidi="ar-SA"/>
+        <w:lang w:val="en" w:eastAsia="ja-JP" w:bidi="ar-SA"/>
       </w:rPr>
     </w:rPrDefault>
     <w:pPrDefault>
@@ -1390,12 +2771,89 @@
       <w:szCs w:val="30"/>
     </w:rPr>
   </w:style>
+  <w:style w:type="paragraph" w:styleId="Header">
+    <w:name w:val="header"/>
+    <w:basedOn w:val="Normal"/>
+    <w:link w:val="HeaderChar"/>
+    <w:uiPriority w:val="99"/>
+    <w:unhideWhenUsed/>
+    <w:rsid w:val="00404286"/>
+    <w:pPr>
+      <w:tabs>
+        <w:tab w:val="center" w:pos="4680"/>
+        <w:tab w:val="right" w:pos="9360"/>
+      </w:tabs>
+      <w:spacing w:line="240" w:lineRule="auto"/>
+    </w:pPr>
+  </w:style>
+  <w:style w:type="character" w:customStyle="1" w:styleId="HeaderChar">
+    <w:name w:val="Header Char"/>
+    <w:basedOn w:val="DefaultParagraphFont"/>
+    <w:link w:val="Header"/>
+    <w:uiPriority w:val="99"/>
+    <w:rsid w:val="00404286"/>
+  </w:style>
+  <w:style w:type="paragraph" w:styleId="Footer">
+    <w:name w:val="footer"/>
+    <w:basedOn w:val="Normal"/>
+    <w:link w:val="FooterChar"/>
+    <w:uiPriority w:val="99"/>
+    <w:unhideWhenUsed/>
+    <w:rsid w:val="00404286"/>
+    <w:pPr>
+      <w:tabs>
+        <w:tab w:val="center" w:pos="4680"/>
+        <w:tab w:val="right" w:pos="9360"/>
+      </w:tabs>
+      <w:spacing w:line="240" w:lineRule="auto"/>
+    </w:pPr>
+  </w:style>
+  <w:style w:type="character" w:customStyle="1" w:styleId="FooterChar">
+    <w:name w:val="Footer Char"/>
+    <w:basedOn w:val="DefaultParagraphFont"/>
+    <w:link w:val="Footer"/>
+    <w:uiPriority w:val="99"/>
+    <w:rsid w:val="00404286"/>
+  </w:style>
+  <w:style w:type="paragraph" w:styleId="Revision">
+    <w:name w:val="Revision"/>
+    <w:hidden/>
+    <w:uiPriority w:val="99"/>
+    <w:semiHidden/>
+    <w:rsid w:val="001909B2"/>
+    <w:pPr>
+      <w:spacing w:line="240" w:lineRule="auto"/>
+    </w:pPr>
+  </w:style>
+  <w:style w:type="character" w:styleId="Hyperlink">
+    <w:name w:val="Hyperlink"/>
+    <w:basedOn w:val="DefaultParagraphFont"/>
+    <w:uiPriority w:val="99"/>
+    <w:unhideWhenUsed/>
+    <w:rsid w:val="00E35BB3"/>
+    <w:rPr>
+      <w:color w:val="0000FF" w:themeColor="hyperlink"/>
+      <w:u w:val="single"/>
+    </w:rPr>
+  </w:style>
+  <w:style w:type="character" w:styleId="UnresolvedMention">
+    <w:name w:val="Unresolved Mention"/>
+    <w:basedOn w:val="DefaultParagraphFont"/>
+    <w:uiPriority w:val="99"/>
+    <w:semiHidden/>
+    <w:unhideWhenUsed/>
+    <w:rsid w:val="00E35BB3"/>
+    <w:rPr>
+      <w:color w:val="605E5C"/>
+      <w:shd w:val="clear" w:color="auto" w:fill="E1DFDD"/>
+    </w:rPr>
+  </w:style>
   <w:style w:type="paragraph" w:styleId="ListParagraph">
     <w:name w:val="List Paragraph"/>
     <w:basedOn w:val="Normal"/>
     <w:uiPriority w:val="34"/>
     <w:qFormat/>
-    <w:rsid w:val="00FE4631"/>
+    <w:rsid w:val="00286B2D"/>
     <w:pPr>
       <w:ind w:left="720"/>
       <w:contextualSpacing/>

</xml_diff>

<commit_message>
Updated PRD to reflect comments
</commit_message>
<xml_diff>
--- a/Data/Variables and PPT/PRD IDEA Fellowship.docx
+++ b/Data/Variables and PPT/PRD IDEA Fellowship.docx
@@ -255,19 +255,17 @@
         <w:spacing w:line="360" w:lineRule="auto"/>
         <w:rPr>
           <w:b/>
-          <w:bCs/>
-          <w:sz w:val="24"/>
-          <w:szCs w:val="24"/>
-        </w:rPr>
-      </w:pPr>
-      <w:r>
-        <w:rPr>
-          <w:b/>
-          <w:bCs/>
-          <w:sz w:val="24"/>
-          <w:szCs w:val="24"/>
-        </w:rPr>
-        <w:t xml:space="preserve">About the Dashboard: </w:t>
+          <w:sz w:val="24"/>
+          <w:szCs w:val="24"/>
+        </w:rPr>
+      </w:pPr>
+      <w:r>
+        <w:rPr>
+          <w:b/>
+          <w:sz w:val="24"/>
+          <w:szCs w:val="24"/>
+        </w:rPr>
+        <w:t>Introduction</w:t>
       </w:r>
     </w:p>
     <w:p>
@@ -279,194 +277,104 @@
           <w:lang w:val="en-US"/>
         </w:rPr>
       </w:pPr>
-      <w:r>
+    </w:p>
+    <w:p>
+      <w:pPr>
+        <w:spacing w:line="360" w:lineRule="auto"/>
         <w:rPr>
           <w:sz w:val="24"/>
           <w:szCs w:val="24"/>
           <w:lang w:val="en-US"/>
         </w:rPr>
-        <w:t xml:space="preserve">This dashboard leverages publicly available data from the US Census Bureau and Open Data Philly to examine important public health indicators for Philadelphia’s 10 City Council Districts. The project aims to offer actionable knowledge that empowers city leaders and communities to address health inequities in their communities. </w:t>
-      </w:r>
-    </w:p>
-    <w:p>
-      <w:pPr>
-        <w:spacing w:line="360" w:lineRule="auto"/>
-        <w:rPr>
-          <w:sz w:val="24"/>
-          <w:szCs w:val="24"/>
-        </w:rPr>
-      </w:pPr>
-    </w:p>
-    <w:p>
-      <w:pPr>
-        <w:spacing w:line="360" w:lineRule="auto"/>
-        <w:rPr>
-          <w:b/>
-          <w:sz w:val="24"/>
-          <w:szCs w:val="24"/>
-        </w:rPr>
-      </w:pPr>
-      <w:r>
-        <w:rPr>
-          <w:b/>
-          <w:sz w:val="24"/>
-          <w:szCs w:val="24"/>
-        </w:rPr>
-        <w:t>Introduction</w:t>
-      </w:r>
-    </w:p>
-    <w:p>
-      <w:pPr>
-        <w:spacing w:line="360" w:lineRule="auto"/>
+      </w:pPr>
+      <w:r>
         <w:rPr>
           <w:sz w:val="24"/>
           <w:szCs w:val="24"/>
           <w:lang w:val="en-US"/>
         </w:rPr>
-      </w:pPr>
-    </w:p>
-    <w:p>
-      <w:pPr>
-        <w:spacing w:line="360" w:lineRule="auto"/>
-        <w:rPr>
-          <w:sz w:val="24"/>
-          <w:szCs w:val="24"/>
-        </w:rPr>
-      </w:pPr>
-      <w:r>
-        <w:rPr>
-          <w:sz w:val="24"/>
-          <w:szCs w:val="24"/>
-        </w:rPr>
-        <w:t xml:space="preserve">Philadelphia has faced differences in health outcomes across neighborhoods – differences that reflect broader disparities in income, opportunity, and access to essential resources. These are not just personal choices made by the city’s residents – they are shaped by where people live and the conditions of their community. </w:t>
-      </w:r>
-    </w:p>
-    <w:p>
-      <w:pPr>
-        <w:spacing w:line="360" w:lineRule="auto"/>
-        <w:rPr>
-          <w:sz w:val="24"/>
-          <w:szCs w:val="24"/>
-        </w:rPr>
-      </w:pPr>
-    </w:p>
-    <w:p>
-      <w:pPr>
-        <w:spacing w:line="360" w:lineRule="auto"/>
-        <w:rPr>
-          <w:sz w:val="24"/>
-          <w:szCs w:val="24"/>
-        </w:rPr>
-      </w:pPr>
-      <w:r>
-        <w:rPr>
-          <w:sz w:val="24"/>
-          <w:szCs w:val="24"/>
-        </w:rPr>
-        <w:t xml:space="preserve">This project takes a closer look at those conditions by analyzing publicly available data and mapping key health indicators and social determinants of health across all 10 </w:t>
-      </w:r>
-      <w:r>
-        <w:rPr>
-          <w:sz w:val="24"/>
-          <w:szCs w:val="24"/>
+        <w:t>The health of Philadelphia residents varies drastically across the city – differences that reflect broader disparities in income, opportunity, and access to essential resources. These are not just personal choices made by the city’s residents – they are shaped by federal, state and local laws and policies.  </w:t>
+      </w:r>
+    </w:p>
+    <w:p>
+      <w:pPr>
+        <w:spacing w:line="360" w:lineRule="auto"/>
+        <w:rPr>
+          <w:sz w:val="24"/>
+          <w:szCs w:val="24"/>
+          <w:lang w:val="en-US"/>
+        </w:rPr>
+      </w:pPr>
+      <w:r>
+        <w:rPr>
+          <w:sz w:val="24"/>
+          <w:szCs w:val="24"/>
+          <w:lang w:val="en-US"/>
+        </w:rPr>
+        <w:t> </w:t>
+      </w:r>
+    </w:p>
+    <w:p>
+      <w:pPr>
+        <w:spacing w:line="360" w:lineRule="auto"/>
+        <w:rPr>
+          <w:sz w:val="24"/>
+          <w:szCs w:val="24"/>
+          <w:lang w:val="en-US"/>
+        </w:rPr>
+      </w:pPr>
+      <w:r>
+        <w:rPr>
+          <w:sz w:val="24"/>
+          <w:szCs w:val="24"/>
+          <w:lang w:val="en-US"/>
+        </w:rPr>
+        <w:t>This project takes a closer look at those conditions by analyzing publicly available data and mapping key health indicators and social determinants of health across all 10 Philadelphia City Council Districts. By doing this, we aim to provide a clearer picture of how politics and geography intersect to shape the health of Philadelphians.  </w:t>
+      </w:r>
+    </w:p>
+    <w:p>
+      <w:pPr>
+        <w:spacing w:line="360" w:lineRule="auto"/>
+        <w:rPr>
+          <w:sz w:val="24"/>
+          <w:szCs w:val="24"/>
+          <w:lang w:val="en-US"/>
+        </w:rPr>
+      </w:pPr>
+      <w:r>
+        <w:rPr>
+          <w:sz w:val="24"/>
+          <w:szCs w:val="24"/>
+          <w:lang w:val="en-US"/>
+        </w:rPr>
+        <w:t> </w:t>
+      </w:r>
+    </w:p>
+    <w:p>
+      <w:pPr>
+        <w:spacing w:line="360" w:lineRule="auto"/>
+        <w:rPr>
+          <w:sz w:val="24"/>
+          <w:szCs w:val="24"/>
+          <w:lang w:val="en-US"/>
+        </w:rPr>
+      </w:pPr>
+      <w:r>
+        <w:rPr>
+          <w:sz w:val="24"/>
+          <w:szCs w:val="24"/>
+          <w:lang w:val="en-US"/>
+        </w:rPr>
+        <w:t xml:space="preserve">Our goal is to equip all 17 Philadelphia City Council members and the public with actionable, district-level insights that can guide and empower more equitable policy and investment into our city. By connecting this data to City Council Districts, we hope this </w:t>
+      </w:r>
+      <w:r>
+        <w:rPr>
+          <w:sz w:val="24"/>
+          <w:szCs w:val="24"/>
+          <w:lang w:val="en-US"/>
         </w:rPr>
         <w:lastRenderedPageBreak/>
-        <w:t xml:space="preserve">Philadelphia City Council Districts. By doing this, we aim to provide a clearer picture of how geography and disparities in health intersect to shape the health of Philadelphians. </w:t>
-      </w:r>
-    </w:p>
-    <w:p>
-      <w:pPr>
-        <w:spacing w:line="360" w:lineRule="auto"/>
-        <w:rPr>
-          <w:sz w:val="24"/>
-          <w:szCs w:val="24"/>
-        </w:rPr>
-      </w:pPr>
-    </w:p>
-    <w:p>
-      <w:pPr>
-        <w:spacing w:line="360" w:lineRule="auto"/>
-        <w:rPr>
-          <w:sz w:val="24"/>
-          <w:szCs w:val="24"/>
-        </w:rPr>
-      </w:pPr>
-      <w:r>
-        <w:rPr>
-          <w:sz w:val="24"/>
-          <w:szCs w:val="24"/>
-        </w:rPr>
-        <w:t xml:space="preserve">Our goal is to equip all 17 Philadelphia City Council members and the </w:t>
-      </w:r>
-      <w:r>
-        <w:rPr>
-          <w:sz w:val="24"/>
-          <w:szCs w:val="24"/>
-        </w:rPr>
-        <w:t>public</w:t>
-      </w:r>
-      <w:r>
-        <w:rPr>
-          <w:sz w:val="24"/>
-          <w:szCs w:val="24"/>
-        </w:rPr>
-        <w:t xml:space="preserve"> with actionable, district-level insights that can guide and empower more equitable policy and investment</w:t>
-      </w:r>
-      <w:r>
-        <w:rPr>
-          <w:sz w:val="24"/>
-          <w:szCs w:val="24"/>
-        </w:rPr>
-        <w:t xml:space="preserve"> into our city</w:t>
-      </w:r>
-      <w:r>
-        <w:rPr>
-          <w:sz w:val="24"/>
-          <w:szCs w:val="24"/>
-        </w:rPr>
-        <w:t xml:space="preserve">. By connecting this data to </w:t>
-      </w:r>
-      <w:r>
-        <w:rPr>
-          <w:sz w:val="24"/>
-          <w:szCs w:val="24"/>
-        </w:rPr>
-        <w:t xml:space="preserve">City </w:t>
-      </w:r>
-      <w:r>
-        <w:rPr>
-          <w:sz w:val="24"/>
-          <w:szCs w:val="24"/>
-        </w:rPr>
-        <w:t xml:space="preserve">Council Districts, we hope this project continues to grow and support effective </w:t>
-      </w:r>
-      <w:r>
-        <w:rPr>
-          <w:sz w:val="24"/>
-          <w:szCs w:val="24"/>
-        </w:rPr>
-        <w:t xml:space="preserve">policy </w:t>
-      </w:r>
-      <w:r>
-        <w:rPr>
-          <w:sz w:val="24"/>
-          <w:szCs w:val="24"/>
-        </w:rPr>
-        <w:t xml:space="preserve">solutions that can promote </w:t>
-      </w:r>
-      <w:r>
-        <w:rPr>
-          <w:sz w:val="24"/>
-          <w:szCs w:val="24"/>
-        </w:rPr>
-        <w:t>equality</w:t>
-      </w:r>
-      <w:r>
-        <w:rPr>
-          <w:sz w:val="24"/>
-          <w:szCs w:val="24"/>
-        </w:rPr>
-        <w:t xml:space="preserve"> and better health for all Philadelphians. </w:t>
+        <w:t>project continues to grow and support effective policy solutions that can promote equality and better health for all Philadelphians.  </w:t>
       </w:r>
     </w:p>
     <w:p>
@@ -807,7 +715,6 @@
           <w:sz w:val="24"/>
           <w:szCs w:val="24"/>
         </w:rPr>
-        <w:lastRenderedPageBreak/>
         <w:t>If you hover over/click a district on the spatial map, a small text box will show how many of that input are in that district</w:t>
       </w:r>
       <w:r>
@@ -872,6 +779,7 @@
           <w:sz w:val="24"/>
           <w:szCs w:val="24"/>
         </w:rPr>
+        <w:lastRenderedPageBreak/>
         <w:t>The only determinant of health that should not have a bar graph is Heat Vulnerability Index. The range is from negative to positive, so a bar graph will not look right. The scale should be from Very Low to Very High Risk and would best be shown with graduated colors on the spatial map only. An example is shown below.</w:t>
       </w:r>
     </w:p>
@@ -950,30 +858,21 @@
     </w:p>
     <w:p>
       <w:pPr>
-        <w:pStyle w:val="ListBullet"/>
+        <w:pStyle w:val="ListParagraph"/>
         <w:numPr>
           <w:ilvl w:val="0"/>
           <w:numId w:val="4"/>
         </w:numPr>
-      </w:pPr>
-      <w:proofErr w:type="gramStart"/>
-      <w:r>
-        <w:t>Also</w:t>
-      </w:r>
-      <w:proofErr w:type="gramEnd"/>
-      <w:r>
-        <w:t xml:space="preserve"> Data documentation (currently an excel file) we would like to embed into the dashboard. If people click on it, it should pull up the excel.</w:t>
-      </w:r>
-    </w:p>
-    <w:p>
-      <w:pPr>
-        <w:spacing w:line="360" w:lineRule="auto"/>
-        <w:rPr>
-          <w:b/>
-          <w:sz w:val="24"/>
-          <w:szCs w:val="24"/>
-        </w:rPr>
-      </w:pPr>
+        <w:spacing w:line="360" w:lineRule="auto"/>
+        <w:rPr>
+          <w:b/>
+          <w:sz w:val="24"/>
+          <w:szCs w:val="24"/>
+        </w:rPr>
+      </w:pPr>
+      <w:r>
+        <w:t>Also, Data documentation (currently an excel file) we would like to embed into the dashboard. If people click on it, it should pull up the excel (see “About the data” bullet below). </w:t>
+      </w:r>
     </w:p>
     <w:p>
       <w:pPr>
@@ -1074,7 +973,7 @@
         </w:rPr>
         <w:lastRenderedPageBreak/>
         <w:drawing>
-          <wp:inline distT="0" distB="0" distL="0" distR="0" wp14:anchorId="10D99632" wp14:editId="2CEAA27C">
+          <wp:inline distT="0" distB="0" distL="0" distR="0" wp14:anchorId="10D99632" wp14:editId="30918BA4">
             <wp:extent cx="5989515" cy="4866481"/>
             <wp:effectExtent l="0" t="0" r="0" b="0"/>
             <wp:docPr id="1603832358" name="Picture 1"/>
@@ -2595,7 +2494,7 @@
   <w:abstractNum w:abstractNumId="4" w15:restartNumberingAfterBreak="0">
     <w:nsid w:val="7F9846AF"/>
     <w:multiLevelType w:val="hybridMultilevel"/>
-    <w:tmpl w:val="66727B84"/>
+    <w:tmpl w:val="12905E42"/>
     <w:lvl w:ilvl="0" w:tplc="04090001">
       <w:start w:val="1"/>
       <w:numFmt w:val="bullet"/>
@@ -3246,7 +3145,6 @@
   <w:style w:type="character" w:default="1" w:styleId="DefaultParagraphFont">
     <w:name w:val="Default Paragraph Font"/>
     <w:uiPriority w:val="1"/>
-    <w:semiHidden/>
     <w:unhideWhenUsed/>
   </w:style>
   <w:style w:type="table" w:default="1" w:styleId="TableNormal">

</xml_diff>